<commit_message>
update tim gia tri lon nhat trong 3 so
</commit_message>
<xml_diff>
--- a/ss3_fsuedo-code_flowchart/baitap/baitapcourse_3.docx
+++ b/ss3_fsuedo-code_flowchart/baitap/baitapcourse_3.docx
@@ -7650,7 +7650,23 @@
           <w:szCs w:val="36"/>
         </w:rPr>
         <w:tab/>
-        <w:t>Max= a;</w:t>
+        <w:t>IF(</w:t>
+      </w:r>
+      <w:r>
+        <w:rPr>
+          <w:b/>
+          <w:sz w:val="36"/>
+          <w:szCs w:val="36"/>
+        </w:rPr>
+        <w:t>a&gt;b</w:t>
+      </w:r>
+      <w:r>
+        <w:rPr>
+          <w:b/>
+          <w:sz w:val="36"/>
+          <w:szCs w:val="36"/>
+        </w:rPr>
+        <w:t>)</w:t>
       </w:r>
     </w:p>
     <w:p>
@@ -7680,31 +7696,15 @@
           <w:szCs w:val="36"/>
         </w:rPr>
         <w:tab/>
-        <w:t>IF(</w:t>
-      </w:r>
-      <w:r>
-        <w:rPr>
-          <w:b/>
-          <w:sz w:val="36"/>
-          <w:szCs w:val="36"/>
-        </w:rPr>
-        <w:t xml:space="preserve">b&gt; </w:t>
-      </w:r>
-      <w:r>
-        <w:rPr>
-          <w:b/>
-          <w:sz w:val="36"/>
-          <w:szCs w:val="36"/>
-        </w:rPr>
-        <w:t>c &amp;&amp; b&gt;Max</w:t>
-      </w:r>
-      <w:r>
-        <w:rPr>
-          <w:b/>
-          <w:sz w:val="36"/>
-          <w:szCs w:val="36"/>
-        </w:rPr>
-        <w:t>)</w:t>
+      </w:r>
+      <w:r>
+        <w:rPr>
+          <w:b/>
+          <w:sz w:val="36"/>
+          <w:szCs w:val="36"/>
+        </w:rPr>
+        <w:tab/>
+        <w:t>IF(a&gt;c)</w:t>
       </w:r>
     </w:p>
     <w:p>
@@ -7749,33 +7749,8 @@
           <w:sz w:val="36"/>
           <w:szCs w:val="36"/>
         </w:rPr>
-        <w:t>Max</w:t>
-      </w:r>
-      <w:proofErr w:type="gramStart"/>
-      <w:r>
-        <w:rPr>
-          <w:b/>
-          <w:sz w:val="36"/>
-          <w:szCs w:val="36"/>
-        </w:rPr>
-        <w:t xml:space="preserve">= </w:t>
-      </w:r>
-      <w:r>
-        <w:rPr>
-          <w:b/>
-          <w:sz w:val="36"/>
-          <w:szCs w:val="36"/>
-        </w:rPr>
-        <w:t xml:space="preserve"> b</w:t>
-      </w:r>
-      <w:proofErr w:type="gramEnd"/>
-      <w:r>
-        <w:rPr>
-          <w:b/>
-          <w:sz w:val="36"/>
-          <w:szCs w:val="36"/>
-        </w:rPr>
-        <w:t>;</w:t>
+        <w:tab/>
+        <w:t>Display Max= “a”</w:t>
       </w:r>
     </w:p>
     <w:p>
@@ -7805,31 +7780,15 @@
           <w:szCs w:val="36"/>
         </w:rPr>
         <w:tab/>
-        <w:t>IF (</w:t>
-      </w:r>
-      <w:r>
-        <w:rPr>
-          <w:b/>
-          <w:sz w:val="36"/>
-          <w:szCs w:val="36"/>
-        </w:rPr>
-        <w:t xml:space="preserve">c&gt; </w:t>
-      </w:r>
-      <w:r>
-        <w:rPr>
-          <w:b/>
-          <w:sz w:val="36"/>
-          <w:szCs w:val="36"/>
-        </w:rPr>
-        <w:t>b &amp;&amp; c&gt;Max</w:t>
-      </w:r>
-      <w:r>
-        <w:rPr>
-          <w:b/>
-          <w:sz w:val="36"/>
-          <w:szCs w:val="36"/>
-        </w:rPr>
-        <w:t>)</w:t>
+      </w:r>
+      <w:r>
+        <w:rPr>
+          <w:b/>
+          <w:sz w:val="36"/>
+          <w:szCs w:val="36"/>
+        </w:rPr>
+        <w:tab/>
+        <w:t>ELSE</w:t>
       </w:r>
     </w:p>
     <w:p>
@@ -7874,15 +7833,8 @@
           <w:sz w:val="36"/>
           <w:szCs w:val="36"/>
         </w:rPr>
-        <w:t xml:space="preserve">Max= </w:t>
-      </w:r>
-      <w:r>
-        <w:rPr>
-          <w:b/>
-          <w:sz w:val="36"/>
-          <w:szCs w:val="36"/>
-        </w:rPr>
-        <w:t>c;</w:t>
+        <w:tab/>
+        <w:t>Display Max= “c”</w:t>
       </w:r>
     </w:p>
     <w:p>
@@ -7903,7 +7855,183 @@
           <w:sz w:val="36"/>
           <w:szCs w:val="36"/>
         </w:rPr>
-        <w:t xml:space="preserve">                  Display Max</w:t>
+        <w:tab/>
+      </w:r>
+      <w:r>
+        <w:rPr>
+          <w:b/>
+          <w:sz w:val="36"/>
+          <w:szCs w:val="36"/>
+        </w:rPr>
+        <w:tab/>
+      </w:r>
+      <w:r>
+        <w:rPr>
+          <w:b/>
+          <w:sz w:val="36"/>
+          <w:szCs w:val="36"/>
+        </w:rPr>
+        <w:tab/>
+      </w:r>
+      <w:r>
+        <w:rPr>
+          <w:b/>
+          <w:sz w:val="36"/>
+          <w:szCs w:val="36"/>
+        </w:rPr>
+        <w:t>ELSE IF(b&gt;c)</w:t>
+      </w:r>
+    </w:p>
+    <w:p>
+      <w:pPr>
+        <w:pStyle w:val="ListParagraph"/>
+        <w:tabs>
+          <w:tab w:val="left" w:pos="180"/>
+        </w:tabs>
+        <w:rPr>
+          <w:b/>
+          <w:sz w:val="36"/>
+          <w:szCs w:val="36"/>
+        </w:rPr>
+      </w:pPr>
+      <w:r>
+        <w:rPr>
+          <w:b/>
+          <w:sz w:val="36"/>
+          <w:szCs w:val="36"/>
+        </w:rPr>
+        <w:tab/>
+      </w:r>
+      <w:r>
+        <w:rPr>
+          <w:b/>
+          <w:sz w:val="36"/>
+          <w:szCs w:val="36"/>
+        </w:rPr>
+        <w:tab/>
+      </w:r>
+      <w:r>
+        <w:rPr>
+          <w:b/>
+          <w:sz w:val="36"/>
+          <w:szCs w:val="36"/>
+        </w:rPr>
+        <w:tab/>
+      </w:r>
+      <w:r>
+        <w:rPr>
+          <w:b/>
+          <w:sz w:val="36"/>
+          <w:szCs w:val="36"/>
+        </w:rPr>
+        <w:tab/>
+        <w:t>Display Max= “b”</w:t>
+      </w:r>
+    </w:p>
+    <w:p>
+      <w:pPr>
+        <w:pStyle w:val="ListParagraph"/>
+        <w:tabs>
+          <w:tab w:val="left" w:pos="180"/>
+        </w:tabs>
+        <w:rPr>
+          <w:b/>
+          <w:sz w:val="36"/>
+          <w:szCs w:val="36"/>
+        </w:rPr>
+      </w:pPr>
+      <w:r>
+        <w:rPr>
+          <w:b/>
+          <w:sz w:val="36"/>
+          <w:szCs w:val="36"/>
+        </w:rPr>
+        <w:t xml:space="preserve">                  </w:t>
+      </w:r>
+      <w:r>
+        <w:rPr>
+          <w:b/>
+          <w:sz w:val="36"/>
+          <w:szCs w:val="36"/>
+        </w:rPr>
+        <w:tab/>
+        <w:t>ELSE</w:t>
+      </w:r>
+    </w:p>
+    <w:p>
+      <w:pPr>
+        <w:pStyle w:val="ListParagraph"/>
+        <w:tabs>
+          <w:tab w:val="left" w:pos="180"/>
+        </w:tabs>
+        <w:rPr>
+          <w:b/>
+          <w:sz w:val="36"/>
+          <w:szCs w:val="36"/>
+        </w:rPr>
+      </w:pPr>
+      <w:r>
+        <w:rPr>
+          <w:b/>
+          <w:sz w:val="36"/>
+          <w:szCs w:val="36"/>
+        </w:rPr>
+        <w:tab/>
+      </w:r>
+      <w:r>
+        <w:rPr>
+          <w:b/>
+          <w:sz w:val="36"/>
+          <w:szCs w:val="36"/>
+        </w:rPr>
+        <w:tab/>
+      </w:r>
+      <w:r>
+        <w:rPr>
+          <w:b/>
+          <w:sz w:val="36"/>
+          <w:szCs w:val="36"/>
+        </w:rPr>
+        <w:tab/>
+      </w:r>
+      <w:r>
+        <w:rPr>
+          <w:b/>
+          <w:sz w:val="36"/>
+          <w:szCs w:val="36"/>
+        </w:rPr>
+        <w:tab/>
+        <w:t>Display Max= “c”</w:t>
+      </w:r>
+    </w:p>
+    <w:p>
+      <w:pPr>
+        <w:pStyle w:val="ListParagraph"/>
+        <w:tabs>
+          <w:tab w:val="left" w:pos="180"/>
+        </w:tabs>
+        <w:rPr>
+          <w:b/>
+          <w:sz w:val="36"/>
+          <w:szCs w:val="36"/>
+        </w:rPr>
+      </w:pPr>
+      <w:r>
+        <w:rPr>
+          <w:b/>
+          <w:sz w:val="36"/>
+          <w:szCs w:val="36"/>
+        </w:rPr>
+        <w:tab/>
+      </w:r>
+      <w:r>
+        <w:rPr>
+          <w:b/>
+          <w:sz w:val="36"/>
+          <w:szCs w:val="36"/>
+        </w:rPr>
+        <w:tab/>
+        <w:t>End IF</w:t>
       </w:r>
     </w:p>
     <w:p>
@@ -8127,392 +8255,6 @@
         <mc:AlternateContent>
           <mc:Choice Requires="wps">
             <w:drawing>
-              <wp:anchor distT="0" distB="0" distL="114300" distR="114300" simplePos="0" relativeHeight="251743232" behindDoc="0" locked="0" layoutInCell="1" allowOverlap="1">
-                <wp:simplePos x="0" y="0"/>
-                <wp:positionH relativeFrom="column">
-                  <wp:posOffset>2945130</wp:posOffset>
-                </wp:positionH>
-                <wp:positionV relativeFrom="paragraph">
-                  <wp:posOffset>6026785</wp:posOffset>
-                </wp:positionV>
-                <wp:extent cx="0" cy="548640"/>
-                <wp:effectExtent l="76200" t="0" r="57150" b="60960"/>
-                <wp:wrapNone/>
-                <wp:docPr id="83" name="Straight Arrow Connector 83"/>
-                <wp:cNvGraphicFramePr/>
-                <a:graphic xmlns:a="http://schemas.openxmlformats.org/drawingml/2006/main">
-                  <a:graphicData uri="http://schemas.microsoft.com/office/word/2010/wordprocessingShape">
-                    <wps:wsp>
-                      <wps:cNvCnPr/>
-                      <wps:spPr>
-                        <a:xfrm>
-                          <a:off x="0" y="0"/>
-                          <a:ext cx="0" cy="548640"/>
-                        </a:xfrm>
-                        <a:prstGeom prst="straightConnector1">
-                          <a:avLst/>
-                        </a:prstGeom>
-                        <a:ln>
-                          <a:tailEnd type="triangle"/>
-                        </a:ln>
-                      </wps:spPr>
-                      <wps:style>
-                        <a:lnRef idx="1">
-                          <a:schemeClr val="dk1"/>
-                        </a:lnRef>
-                        <a:fillRef idx="0">
-                          <a:schemeClr val="dk1"/>
-                        </a:fillRef>
-                        <a:effectRef idx="0">
-                          <a:schemeClr val="dk1"/>
-                        </a:effectRef>
-                        <a:fontRef idx="minor">
-                          <a:schemeClr val="tx1"/>
-                        </a:fontRef>
-                      </wps:style>
-                      <wps:bodyPr/>
-                    </wps:wsp>
-                  </a:graphicData>
-                </a:graphic>
-                <wp14:sizeRelH relativeFrom="margin">
-                  <wp14:pctWidth>0</wp14:pctWidth>
-                </wp14:sizeRelH>
-                <wp14:sizeRelV relativeFrom="margin">
-                  <wp14:pctHeight>0</wp14:pctHeight>
-                </wp14:sizeRelV>
-              </wp:anchor>
-            </w:drawing>
-          </mc:Choice>
-          <mc:Fallback>
-            <w:pict>
-              <v:shape w14:anchorId="5A867291" id="Straight Arrow Connector 83" o:spid="_x0000_s1026" type="#_x0000_t32" style="position:absolute;margin-left:231.9pt;margin-top:474.55pt;width:0;height:43.2pt;z-index:251743232;visibility:visible;mso-wrap-style:square;mso-width-percent:0;mso-height-percent:0;mso-wrap-distance-left:9pt;mso-wrap-distance-top:0;mso-wrap-distance-right:9pt;mso-wrap-distance-bottom:0;mso-position-horizontal:absolute;mso-position-horizontal-relative:text;mso-position-vertical:absolute;mso-position-vertical-relative:text;mso-width-percent:0;mso-height-percent:0;mso-width-relative:margin;mso-height-relative:margin" o:gfxdata="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" strokecolor="black [3200]" strokeweight=".5pt">
-                <v:stroke endarrow="block" joinstyle="miter"/>
-              </v:shape>
-            </w:pict>
-          </mc:Fallback>
-        </mc:AlternateContent>
-      </w:r>
-      <w:r>
-        <w:rPr>
-          <w:b/>
-          <w:noProof/>
-          <w:sz w:val="36"/>
-          <w:szCs w:val="36"/>
-        </w:rPr>
-        <mc:AlternateContent>
-          <mc:Choice Requires="wps">
-            <w:drawing>
-              <wp:anchor distT="0" distB="0" distL="114300" distR="114300" simplePos="0" relativeHeight="251742208" behindDoc="0" locked="0" layoutInCell="1" allowOverlap="1">
-                <wp:simplePos x="0" y="0"/>
-                <wp:positionH relativeFrom="column">
-                  <wp:posOffset>1418590</wp:posOffset>
-                </wp:positionH>
-                <wp:positionV relativeFrom="paragraph">
-                  <wp:posOffset>6960235</wp:posOffset>
-                </wp:positionV>
-                <wp:extent cx="561975" cy="0"/>
-                <wp:effectExtent l="38100" t="76200" r="0" b="95250"/>
-                <wp:wrapNone/>
-                <wp:docPr id="82" name="Straight Arrow Connector 82"/>
-                <wp:cNvGraphicFramePr/>
-                <a:graphic xmlns:a="http://schemas.openxmlformats.org/drawingml/2006/main">
-                  <a:graphicData uri="http://schemas.microsoft.com/office/word/2010/wordprocessingShape">
-                    <wps:wsp>
-                      <wps:cNvCnPr/>
-                      <wps:spPr>
-                        <a:xfrm flipH="1" flipV="1">
-                          <a:off x="0" y="0"/>
-                          <a:ext cx="561975" cy="0"/>
-                        </a:xfrm>
-                        <a:prstGeom prst="straightConnector1">
-                          <a:avLst/>
-                        </a:prstGeom>
-                        <a:ln>
-                          <a:tailEnd type="triangle"/>
-                        </a:ln>
-                      </wps:spPr>
-                      <wps:style>
-                        <a:lnRef idx="1">
-                          <a:schemeClr val="dk1"/>
-                        </a:lnRef>
-                        <a:fillRef idx="0">
-                          <a:schemeClr val="dk1"/>
-                        </a:fillRef>
-                        <a:effectRef idx="0">
-                          <a:schemeClr val="dk1"/>
-                        </a:effectRef>
-                        <a:fontRef idx="minor">
-                          <a:schemeClr val="tx1"/>
-                        </a:fontRef>
-                      </wps:style>
-                      <wps:bodyPr/>
-                    </wps:wsp>
-                  </a:graphicData>
-                </a:graphic>
-                <wp14:sizeRelH relativeFrom="margin">
-                  <wp14:pctWidth>0</wp14:pctWidth>
-                </wp14:sizeRelH>
-                <wp14:sizeRelV relativeFrom="margin">
-                  <wp14:pctHeight>0</wp14:pctHeight>
-                </wp14:sizeRelV>
-              </wp:anchor>
-            </w:drawing>
-          </mc:Choice>
-          <mc:Fallback>
-            <w:pict>
-              <v:shape w14:anchorId="5792986D" id="Straight Arrow Connector 82" o:spid="_x0000_s1026" type="#_x0000_t32" style="position:absolute;margin-left:111.7pt;margin-top:548.05pt;width:44.25pt;height:0;flip:x y;z-index:251742208;visibility:visible;mso-wrap-style:square;mso-width-percent:0;mso-height-percent:0;mso-wrap-distance-left:9pt;mso-wrap-distance-top:0;mso-wrap-distance-right:9pt;mso-wrap-distance-bottom:0;mso-position-horizontal:absolute;mso-position-horizontal-relative:text;mso-position-vertical:absolute;mso-position-vertical-relative:text;mso-width-percent:0;mso-height-percent:0;mso-width-relative:margin;mso-height-relative:margin" o:gfxdata="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" strokecolor="black [3200]" strokeweight=".5pt">
-                <v:stroke endarrow="block" joinstyle="miter"/>
-              </v:shape>
-            </w:pict>
-          </mc:Fallback>
-        </mc:AlternateContent>
-      </w:r>
-      <w:r>
-        <w:rPr>
-          <w:b/>
-          <w:noProof/>
-          <w:sz w:val="36"/>
-          <w:szCs w:val="36"/>
-        </w:rPr>
-        <mc:AlternateContent>
-          <mc:Choice Requires="wps">
-            <w:drawing>
-              <wp:anchor distT="0" distB="0" distL="114300" distR="114300" simplePos="0" relativeHeight="251721728" behindDoc="0" locked="0" layoutInCell="1" allowOverlap="1" wp14:anchorId="2200C001" wp14:editId="11D2AB60">
-                <wp:simplePos x="0" y="0"/>
-                <wp:positionH relativeFrom="margin">
-                  <wp:align>left</wp:align>
-                </wp:positionH>
-                <wp:positionV relativeFrom="paragraph">
-                  <wp:posOffset>6569710</wp:posOffset>
-                </wp:positionV>
-                <wp:extent cx="1463040" cy="914400"/>
-                <wp:effectExtent l="0" t="0" r="22860" b="19050"/>
-                <wp:wrapNone/>
-                <wp:docPr id="65" name="Oval 65"/>
-                <wp:cNvGraphicFramePr/>
-                <a:graphic xmlns:a="http://schemas.openxmlformats.org/drawingml/2006/main">
-                  <a:graphicData uri="http://schemas.microsoft.com/office/word/2010/wordprocessingShape">
-                    <wps:wsp>
-                      <wps:cNvSpPr/>
-                      <wps:spPr>
-                        <a:xfrm>
-                          <a:off x="0" y="0"/>
-                          <a:ext cx="1463040" cy="914400"/>
-                        </a:xfrm>
-                        <a:prstGeom prst="ellipse">
-                          <a:avLst/>
-                        </a:prstGeom>
-                      </wps:spPr>
-                      <wps:style>
-                        <a:lnRef idx="2">
-                          <a:schemeClr val="accent1">
-                            <a:shade val="50000"/>
-                          </a:schemeClr>
-                        </a:lnRef>
-                        <a:fillRef idx="1">
-                          <a:schemeClr val="accent1"/>
-                        </a:fillRef>
-                        <a:effectRef idx="0">
-                          <a:schemeClr val="accent1"/>
-                        </a:effectRef>
-                        <a:fontRef idx="minor">
-                          <a:schemeClr val="lt1"/>
-                        </a:fontRef>
-                      </wps:style>
-                      <wps:txbx>
-                        <w:txbxContent>
-                          <w:p>
-                            <w:pPr>
-                              <w:jc w:val="center"/>
-                              <w:rPr>
-                                <w:sz w:val="36"/>
-                                <w:szCs w:val="36"/>
-                              </w:rPr>
-                            </w:pPr>
-                            <w:r>
-                              <w:rPr>
-                                <w:sz w:val="36"/>
-                                <w:szCs w:val="36"/>
-                              </w:rPr>
-                              <w:t>Begin</w:t>
-                            </w:r>
-                          </w:p>
-                        </w:txbxContent>
-                      </wps:txbx>
-                      <wps:bodyPr rot="0" spcFirstLastPara="0" vertOverflow="overflow" horzOverflow="overflow" vert="horz" wrap="square" lIns="91440" tIns="45720" rIns="91440" bIns="45720" numCol="1" spcCol="0" rtlCol="0" fromWordArt="0" anchor="ctr" anchorCtr="0" forceAA="0" compatLnSpc="1">
-                        <a:prstTxWarp prst="textNoShape">
-                          <a:avLst/>
-                        </a:prstTxWarp>
-                        <a:noAutofit/>
-                      </wps:bodyPr>
-                    </wps:wsp>
-                  </a:graphicData>
-                </a:graphic>
-                <wp14:sizeRelH relativeFrom="margin">
-                  <wp14:pctWidth>0</wp14:pctWidth>
-                </wp14:sizeRelH>
-              </wp:anchor>
-            </w:drawing>
-          </mc:Choice>
-          <mc:Fallback>
-            <w:pict>
-              <v:oval w14:anchorId="2200C001" id="Oval 65" o:spid="_x0000_s1048" style="position:absolute;margin-left:0;margin-top:517.3pt;width:115.2pt;height:1in;z-index:251721728;visibility:visible;mso-wrap-style:square;mso-width-percent:0;mso-wrap-distance-left:9pt;mso-wrap-distance-top:0;mso-wrap-distance-right:9pt;mso-wrap-distance-bottom:0;mso-position-horizontal:left;mso-position-horizontal-relative:margin;mso-position-vertical:absolute;mso-position-vertical-relative:text;mso-width-percent:0;mso-width-relative:margin;v-text-anchor:middle" o:gfxdata="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" fillcolor="#4472c4 [3204]" strokecolor="#1f3763 [1604]" strokeweight="1pt">
-                <v:stroke joinstyle="miter"/>
-                <v:textbox>
-                  <w:txbxContent>
-                    <w:p>
-                      <w:pPr>
-                        <w:jc w:val="center"/>
-                        <w:rPr>
-                          <w:sz w:val="36"/>
-                          <w:szCs w:val="36"/>
-                        </w:rPr>
-                      </w:pPr>
-                      <w:r>
-                        <w:rPr>
-                          <w:sz w:val="36"/>
-                          <w:szCs w:val="36"/>
-                        </w:rPr>
-                        <w:t>Begin</w:t>
-                      </w:r>
-                    </w:p>
-                  </w:txbxContent>
-                </v:textbox>
-                <w10:wrap anchorx="margin"/>
-              </v:oval>
-            </w:pict>
-          </mc:Fallback>
-        </mc:AlternateContent>
-      </w:r>
-      <w:r>
-        <w:rPr>
-          <w:b/>
-          <w:noProof/>
-          <w:sz w:val="36"/>
-          <w:szCs w:val="36"/>
-        </w:rPr>
-        <mc:AlternateContent>
-          <mc:Choice Requires="wps">
-            <w:drawing>
-              <wp:anchor distT="0" distB="0" distL="114300" distR="114300" simplePos="0" relativeHeight="251741184" behindDoc="0" locked="0" layoutInCell="1" allowOverlap="1" wp14:anchorId="76B213F4" wp14:editId="28B46F74">
-                <wp:simplePos x="0" y="0"/>
-                <wp:positionH relativeFrom="margin">
-                  <wp:posOffset>1899285</wp:posOffset>
-                </wp:positionH>
-                <wp:positionV relativeFrom="paragraph">
-                  <wp:posOffset>6607810</wp:posOffset>
-                </wp:positionV>
-                <wp:extent cx="1920240" cy="731520"/>
-                <wp:effectExtent l="19050" t="0" r="41910" b="11430"/>
-                <wp:wrapNone/>
-                <wp:docPr id="81" name="Parallelogram 81"/>
-                <wp:cNvGraphicFramePr/>
-                <a:graphic xmlns:a="http://schemas.openxmlformats.org/drawingml/2006/main">
-                  <a:graphicData uri="http://schemas.microsoft.com/office/word/2010/wordprocessingShape">
-                    <wps:wsp>
-                      <wps:cNvSpPr/>
-                      <wps:spPr>
-                        <a:xfrm>
-                          <a:off x="0" y="0"/>
-                          <a:ext cx="1920240" cy="731520"/>
-                        </a:xfrm>
-                        <a:prstGeom prst="parallelogram">
-                          <a:avLst/>
-                        </a:prstGeom>
-                      </wps:spPr>
-                      <wps:style>
-                        <a:lnRef idx="2">
-                          <a:schemeClr val="accent1">
-                            <a:shade val="50000"/>
-                          </a:schemeClr>
-                        </a:lnRef>
-                        <a:fillRef idx="1">
-                          <a:schemeClr val="accent1"/>
-                        </a:fillRef>
-                        <a:effectRef idx="0">
-                          <a:schemeClr val="accent1"/>
-                        </a:effectRef>
-                        <a:fontRef idx="minor">
-                          <a:schemeClr val="lt1"/>
-                        </a:fontRef>
-                      </wps:style>
-                      <wps:txbx>
-                        <w:txbxContent>
-                          <w:p>
-                            <w:pPr>
-                              <w:jc w:val="center"/>
-                              <w:rPr>
-                                <w:sz w:val="36"/>
-                                <w:szCs w:val="36"/>
-                              </w:rPr>
-                            </w:pPr>
-                            <w:r>
-                              <w:rPr>
-                                <w:sz w:val="36"/>
-                                <w:szCs w:val="36"/>
-                              </w:rPr>
-                              <w:t>Display Max</w:t>
-                            </w:r>
-                          </w:p>
-                        </w:txbxContent>
-                      </wps:txbx>
-                      <wps:bodyPr rot="0" spcFirstLastPara="0" vertOverflow="overflow" horzOverflow="overflow" vert="horz" wrap="square" lIns="91440" tIns="45720" rIns="91440" bIns="45720" numCol="1" spcCol="0" rtlCol="0" fromWordArt="0" anchor="ctr" anchorCtr="0" forceAA="0" compatLnSpc="1">
-                        <a:prstTxWarp prst="textNoShape">
-                          <a:avLst/>
-                        </a:prstTxWarp>
-                        <a:noAutofit/>
-                      </wps:bodyPr>
-                    </wps:wsp>
-                  </a:graphicData>
-                </a:graphic>
-                <wp14:sizeRelH relativeFrom="margin">
-                  <wp14:pctWidth>0</wp14:pctWidth>
-                </wp14:sizeRelH>
-                <wp14:sizeRelV relativeFrom="margin">
-                  <wp14:pctHeight>0</wp14:pctHeight>
-                </wp14:sizeRelV>
-              </wp:anchor>
-            </w:drawing>
-          </mc:Choice>
-          <mc:Fallback>
-            <w:pict>
-              <v:shape w14:anchorId="76B213F4" id="Parallelogram 81" o:spid="_x0000_s1049" type="#_x0000_t7" style="position:absolute;margin-left:149.55pt;margin-top:520.3pt;width:151.2pt;height:57.6pt;z-index:251741184;visibility:visible;mso-wrap-style:square;mso-width-percent:0;mso-height-percent:0;mso-wrap-distance-left:9pt;mso-wrap-distance-top:0;mso-wrap-distance-right:9pt;mso-wrap-distance-bottom:0;mso-position-horizontal:absolute;mso-position-horizontal-relative:margin;mso-position-vertical:absolute;mso-position-vertical-relative:text;mso-width-percent:0;mso-height-percent:0;mso-width-relative:margin;mso-height-relative:margin;v-text-anchor:middle" o:gfxdata="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" adj="2057" fillcolor="#4472c4 [3204]" strokecolor="#1f3763 [1604]" strokeweight="1pt">
-                <v:textbox>
-                  <w:txbxContent>
-                    <w:p>
-                      <w:pPr>
-                        <w:jc w:val="center"/>
-                        <w:rPr>
-                          <w:sz w:val="36"/>
-                          <w:szCs w:val="36"/>
-                        </w:rPr>
-                      </w:pPr>
-                      <w:r>
-                        <w:rPr>
-                          <w:sz w:val="36"/>
-                          <w:szCs w:val="36"/>
-                        </w:rPr>
-                        <w:t>Display Max</w:t>
-                      </w:r>
-                    </w:p>
-                  </w:txbxContent>
-                </v:textbox>
-                <w10:wrap anchorx="margin"/>
-              </v:shape>
-            </w:pict>
-          </mc:Fallback>
-        </mc:AlternateContent>
-      </w:r>
-      <w:r>
-        <w:rPr>
-          <w:b/>
-          <w:noProof/>
-          <w:sz w:val="36"/>
-          <w:szCs w:val="36"/>
-        </w:rPr>
-        <mc:AlternateContent>
-          <mc:Choice Requires="wps">
-            <w:drawing>
               <wp:anchor distT="0" distB="0" distL="114300" distR="114300" simplePos="0" relativeHeight="251715584" behindDoc="0" locked="0" layoutInCell="1" allowOverlap="1">
                 <wp:simplePos x="0" y="0"/>
                 <wp:positionH relativeFrom="margin">
@@ -8595,7 +8337,7 @@
           </mc:Choice>
           <mc:Fallback>
             <w:pict>
-              <v:shape id="Parallelogram 61" o:spid="_x0000_s1050" type="#_x0000_t7" style="position:absolute;margin-left:0;margin-top:86.8pt;width:151.2pt;height:57.6pt;z-index:251715584;visibility:visible;mso-wrap-style:square;mso-width-percent:0;mso-height-percent:0;mso-wrap-distance-left:9pt;mso-wrap-distance-top:0;mso-wrap-distance-right:9pt;mso-wrap-distance-bottom:0;mso-position-horizontal:center;mso-position-horizontal-relative:margin;mso-position-vertical:absolute;mso-position-vertical-relative:text;mso-width-percent:0;mso-height-percent:0;mso-width-relative:margin;mso-height-relative:margin;v-text-anchor:middle" o:gfxdata="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" adj="2057" fillcolor="#4472c4 [3204]" strokecolor="#1f3763 [1604]" strokeweight="1pt">
+              <v:shape id="Parallelogram 61" o:spid="_x0000_s1048" type="#_x0000_t7" style="position:absolute;margin-left:0;margin-top:86.8pt;width:151.2pt;height:57.6pt;z-index:251715584;visibility:visible;mso-wrap-style:square;mso-width-percent:0;mso-height-percent:0;mso-wrap-distance-left:9pt;mso-wrap-distance-top:0;mso-wrap-distance-right:9pt;mso-wrap-distance-bottom:0;mso-position-horizontal:center;mso-position-horizontal-relative:margin;mso-position-vertical:absolute;mso-position-vertical-relative:text;mso-width-percent:0;mso-height-percent:0;mso-width-relative:margin;mso-height-relative:margin;v-text-anchor:middle" o:gfxdata="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" adj="2057" fillcolor="#4472c4 [3204]" strokecolor="#1f3763 [1604]" strokeweight="1pt">
                 <v:textbox>
                   <w:txbxContent>
                     <w:p>
@@ -8617,81 +8359,6 @@
                   </w:txbxContent>
                 </v:textbox>
                 <w10:wrap anchorx="margin"/>
-              </v:shape>
-            </w:pict>
-          </mc:Fallback>
-        </mc:AlternateContent>
-      </w:r>
-      <w:r>
-        <w:rPr>
-          <w:b/>
-          <w:noProof/>
-          <w:sz w:val="36"/>
-          <w:szCs w:val="36"/>
-        </w:rPr>
-        <mc:AlternateContent>
-          <mc:Choice Requires="wps">
-            <w:drawing>
-              <wp:anchor distT="0" distB="0" distL="114300" distR="114300" simplePos="0" relativeHeight="251735040" behindDoc="0" locked="0" layoutInCell="1" allowOverlap="1">
-                <wp:simplePos x="0" y="0"/>
-                <wp:positionH relativeFrom="column">
-                  <wp:posOffset>1351915</wp:posOffset>
-                </wp:positionH>
-                <wp:positionV relativeFrom="paragraph">
-                  <wp:posOffset>5521325</wp:posOffset>
-                </wp:positionV>
-                <wp:extent cx="731520" cy="0"/>
-                <wp:effectExtent l="0" t="76200" r="11430" b="95250"/>
-                <wp:wrapNone/>
-                <wp:docPr id="78" name="Straight Arrow Connector 78"/>
-                <wp:cNvGraphicFramePr/>
-                <a:graphic xmlns:a="http://schemas.openxmlformats.org/drawingml/2006/main">
-                  <a:graphicData uri="http://schemas.microsoft.com/office/word/2010/wordprocessingShape">
-                    <wps:wsp>
-                      <wps:cNvCnPr/>
-                      <wps:spPr>
-                        <a:xfrm flipV="1">
-                          <a:off x="0" y="0"/>
-                          <a:ext cx="731520" cy="0"/>
-                        </a:xfrm>
-                        <a:prstGeom prst="straightConnector1">
-                          <a:avLst/>
-                        </a:prstGeom>
-                        <a:ln>
-                          <a:tailEnd type="triangle"/>
-                        </a:ln>
-                      </wps:spPr>
-                      <wps:style>
-                        <a:lnRef idx="1">
-                          <a:schemeClr val="dk1"/>
-                        </a:lnRef>
-                        <a:fillRef idx="0">
-                          <a:schemeClr val="dk1"/>
-                        </a:fillRef>
-                        <a:effectRef idx="0">
-                          <a:schemeClr val="dk1"/>
-                        </a:effectRef>
-                        <a:fontRef idx="minor">
-                          <a:schemeClr val="tx1"/>
-                        </a:fontRef>
-                      </wps:style>
-                      <wps:bodyPr/>
-                    </wps:wsp>
-                  </a:graphicData>
-                </a:graphic>
-                <wp14:sizeRelH relativeFrom="margin">
-                  <wp14:pctWidth>0</wp14:pctWidth>
-                </wp14:sizeRelH>
-                <wp14:sizeRelV relativeFrom="margin">
-                  <wp14:pctHeight>0</wp14:pctHeight>
-                </wp14:sizeRelV>
-              </wp:anchor>
-            </w:drawing>
-          </mc:Choice>
-          <mc:Fallback>
-            <w:pict>
-              <v:shape w14:anchorId="159316F9" id="Straight Arrow Connector 78" o:spid="_x0000_s1026" type="#_x0000_t32" style="position:absolute;margin-left:106.45pt;margin-top:434.75pt;width:57.6pt;height:0;flip:y;z-index:251735040;visibility:visible;mso-wrap-style:square;mso-width-percent:0;mso-height-percent:0;mso-wrap-distance-left:9pt;mso-wrap-distance-top:0;mso-wrap-distance-right:9pt;mso-wrap-distance-bottom:0;mso-position-horizontal:absolute;mso-position-horizontal-relative:text;mso-position-vertical:absolute;mso-position-vertical-relative:text;mso-width-percent:0;mso-height-percent:0;mso-width-relative:margin;mso-height-relative:margin" o:gfxdata="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" strokecolor="black [3200]" strokeweight=".5pt">
-                <v:stroke endarrow="block" joinstyle="miter"/>
               </v:shape>
             </w:pict>
           </mc:Fallback>
@@ -8767,524 +8434,19 @@
           </mc:Choice>
           <mc:Fallback>
             <w:pict>
-              <v:shape w14:anchorId="4A8B2A48" id="Connector: Elbow 76" o:spid="_x0000_s1026" type="#_x0000_t34" style="position:absolute;margin-left:292.5pt;margin-top:469.45pt;width:163.5pt;height:81.75pt;flip:x;z-index:251734016;visibility:visible;mso-wrap-style:square;mso-width-percent:0;mso-height-percent:0;mso-wrap-distance-left:9pt;mso-wrap-distance-top:0;mso-wrap-distance-right:9pt;mso-wrap-distance-bottom:0;mso-position-horizontal:absolute;mso-position-horizontal-relative:text;mso-position-vertical:absolute;mso-position-vertical-relative:text;mso-width-percent:0;mso-height-percent:0;mso-width-relative:margin;mso-height-relative:margin" o:gfxdata="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" adj="0" strokecolor="black [3200]" strokeweight=".5pt">
+              <v:shapetype w14:anchorId="7A31B29F" id="_x0000_t34" coordsize="21600,21600" o:spt="34" o:oned="t" adj="10800" path="m,l@0,0@0,21600,21600,21600e" filled="f">
+                <v:stroke joinstyle="miter"/>
+                <v:formulas>
+                  <v:f eqn="val #0"/>
+                </v:formulas>
+                <v:path arrowok="t" fillok="f" o:connecttype="none"/>
+                <v:handles>
+                  <v:h position="#0,center"/>
+                </v:handles>
+                <o:lock v:ext="edit" shapetype="t"/>
+              </v:shapetype>
+              <v:shape id="Connector: Elbow 76" o:spid="_x0000_s1026" type="#_x0000_t34" style="position:absolute;margin-left:292.5pt;margin-top:469.45pt;width:163.5pt;height:81.75pt;flip:x;z-index:251734016;visibility:visible;mso-wrap-style:square;mso-width-percent:0;mso-height-percent:0;mso-wrap-distance-left:9pt;mso-wrap-distance-top:0;mso-wrap-distance-right:9pt;mso-wrap-distance-bottom:0;mso-position-horizontal:absolute;mso-position-horizontal-relative:text;mso-position-vertical:absolute;mso-position-vertical-relative:text;mso-width-percent:0;mso-height-percent:0;mso-width-relative:margin;mso-height-relative:margin" o:gfxdata="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" adj="0" strokecolor="black [3200]" strokeweight=".5pt">
                 <v:stroke endarrow="block"/>
-              </v:shape>
-            </w:pict>
-          </mc:Fallback>
-        </mc:AlternateContent>
-      </w:r>
-      <w:r>
-        <w:rPr>
-          <w:b/>
-          <w:noProof/>
-          <w:sz w:val="36"/>
-          <w:szCs w:val="36"/>
-        </w:rPr>
-        <mc:AlternateContent>
-          <mc:Choice Requires="wps">
-            <w:drawing>
-              <wp:anchor distT="0" distB="0" distL="114300" distR="114300" simplePos="0" relativeHeight="251739136" behindDoc="0" locked="0" layoutInCell="1" allowOverlap="1" wp14:anchorId="59197A35" wp14:editId="41722CAE">
-                <wp:simplePos x="0" y="0"/>
-                <wp:positionH relativeFrom="margin">
-                  <wp:posOffset>4705350</wp:posOffset>
-                </wp:positionH>
-                <wp:positionV relativeFrom="paragraph">
-                  <wp:posOffset>5112385</wp:posOffset>
-                </wp:positionV>
-                <wp:extent cx="2103120" cy="822960"/>
-                <wp:effectExtent l="0" t="0" r="11430" b="15240"/>
-                <wp:wrapNone/>
-                <wp:docPr id="80" name="Rectangle 80"/>
-                <wp:cNvGraphicFramePr/>
-                <a:graphic xmlns:a="http://schemas.openxmlformats.org/drawingml/2006/main">
-                  <a:graphicData uri="http://schemas.microsoft.com/office/word/2010/wordprocessingShape">
-                    <wps:wsp>
-                      <wps:cNvSpPr/>
-                      <wps:spPr>
-                        <a:xfrm>
-                          <a:off x="0" y="0"/>
-                          <a:ext cx="2103120" cy="822960"/>
-                        </a:xfrm>
-                        <a:prstGeom prst="rect">
-                          <a:avLst/>
-                        </a:prstGeom>
-                      </wps:spPr>
-                      <wps:style>
-                        <a:lnRef idx="2">
-                          <a:schemeClr val="accent1">
-                            <a:shade val="50000"/>
-                          </a:schemeClr>
-                        </a:lnRef>
-                        <a:fillRef idx="1">
-                          <a:schemeClr val="accent1"/>
-                        </a:fillRef>
-                        <a:effectRef idx="0">
-                          <a:schemeClr val="accent1"/>
-                        </a:effectRef>
-                        <a:fontRef idx="minor">
-                          <a:schemeClr val="lt1"/>
-                        </a:fontRef>
-                      </wps:style>
-                      <wps:txbx>
-                        <w:txbxContent>
-                          <w:p>
-                            <w:pPr>
-                              <w:jc w:val="center"/>
-                              <w:rPr>
-                                <w:sz w:val="36"/>
-                                <w:szCs w:val="36"/>
-                              </w:rPr>
-                            </w:pPr>
-                            <w:r>
-                              <w:rPr>
-                                <w:sz w:val="36"/>
-                                <w:szCs w:val="36"/>
-                              </w:rPr>
-                              <w:t>Max= c</w:t>
-                            </w:r>
-                          </w:p>
-                        </w:txbxContent>
-                      </wps:txbx>
-                      <wps:bodyPr rot="0" spcFirstLastPara="0" vertOverflow="overflow" horzOverflow="overflow" vert="horz" wrap="square" lIns="91440" tIns="45720" rIns="91440" bIns="45720" numCol="1" spcCol="0" rtlCol="0" fromWordArt="0" anchor="ctr" anchorCtr="0" forceAA="0" compatLnSpc="1">
-                        <a:prstTxWarp prst="textNoShape">
-                          <a:avLst/>
-                        </a:prstTxWarp>
-                        <a:noAutofit/>
-                      </wps:bodyPr>
-                    </wps:wsp>
-                  </a:graphicData>
-                </a:graphic>
-                <wp14:sizeRelH relativeFrom="margin">
-                  <wp14:pctWidth>0</wp14:pctWidth>
-                </wp14:sizeRelH>
-                <wp14:sizeRelV relativeFrom="margin">
-                  <wp14:pctHeight>0</wp14:pctHeight>
-                </wp14:sizeRelV>
-              </wp:anchor>
-            </w:drawing>
-          </mc:Choice>
-          <mc:Fallback>
-            <w:pict>
-              <v:rect w14:anchorId="59197A35" id="Rectangle 80" o:spid="_x0000_s1051" style="position:absolute;margin-left:370.5pt;margin-top:402.55pt;width:165.6pt;height:64.8pt;z-index:251739136;visibility:visible;mso-wrap-style:square;mso-width-percent:0;mso-height-percent:0;mso-wrap-distance-left:9pt;mso-wrap-distance-top:0;mso-wrap-distance-right:9pt;mso-wrap-distance-bottom:0;mso-position-horizontal:absolute;mso-position-horizontal-relative:margin;mso-position-vertical:absolute;mso-position-vertical-relative:text;mso-width-percent:0;mso-height-percent:0;mso-width-relative:margin;mso-height-relative:margin;v-text-anchor:middle" o:gfxdata="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" fillcolor="#4472c4 [3204]" strokecolor="#1f3763 [1604]" strokeweight="1pt">
-                <v:textbox>
-                  <w:txbxContent>
-                    <w:p>
-                      <w:pPr>
-                        <w:jc w:val="center"/>
-                        <w:rPr>
-                          <w:sz w:val="36"/>
-                          <w:szCs w:val="36"/>
-                        </w:rPr>
-                      </w:pPr>
-                      <w:r>
-                        <w:rPr>
-                          <w:sz w:val="36"/>
-                          <w:szCs w:val="36"/>
-                        </w:rPr>
-                        <w:t>Max= c</w:t>
-                      </w:r>
-                    </w:p>
-                  </w:txbxContent>
-                </v:textbox>
-                <w10:wrap anchorx="margin"/>
-              </v:rect>
-            </w:pict>
-          </mc:Fallback>
-        </mc:AlternateContent>
-      </w:r>
-      <w:r>
-        <w:rPr>
-          <w:b/>
-          <w:noProof/>
-          <w:sz w:val="36"/>
-          <w:szCs w:val="36"/>
-        </w:rPr>
-        <mc:AlternateContent>
-          <mc:Choice Requires="wps">
-            <w:drawing>
-              <wp:anchor distT="0" distB="0" distL="114300" distR="114300" simplePos="0" relativeHeight="251737088" behindDoc="0" locked="0" layoutInCell="1" allowOverlap="1" wp14:anchorId="1E9F251E" wp14:editId="5A5FC0F8">
-                <wp:simplePos x="0" y="0"/>
-                <wp:positionH relativeFrom="margin">
-                  <wp:posOffset>-771525</wp:posOffset>
-                </wp:positionH>
-                <wp:positionV relativeFrom="paragraph">
-                  <wp:posOffset>5142865</wp:posOffset>
-                </wp:positionV>
-                <wp:extent cx="2103120" cy="821055"/>
-                <wp:effectExtent l="0" t="0" r="11430" b="17145"/>
-                <wp:wrapNone/>
-                <wp:docPr id="79" name="Rectangle 79"/>
-                <wp:cNvGraphicFramePr/>
-                <a:graphic xmlns:a="http://schemas.openxmlformats.org/drawingml/2006/main">
-                  <a:graphicData uri="http://schemas.microsoft.com/office/word/2010/wordprocessingShape">
-                    <wps:wsp>
-                      <wps:cNvSpPr/>
-                      <wps:spPr>
-                        <a:xfrm>
-                          <a:off x="0" y="0"/>
-                          <a:ext cx="2103120" cy="821055"/>
-                        </a:xfrm>
-                        <a:prstGeom prst="rect">
-                          <a:avLst/>
-                        </a:prstGeom>
-                      </wps:spPr>
-                      <wps:style>
-                        <a:lnRef idx="2">
-                          <a:schemeClr val="accent1">
-                            <a:shade val="50000"/>
-                          </a:schemeClr>
-                        </a:lnRef>
-                        <a:fillRef idx="1">
-                          <a:schemeClr val="accent1"/>
-                        </a:fillRef>
-                        <a:effectRef idx="0">
-                          <a:schemeClr val="accent1"/>
-                        </a:effectRef>
-                        <a:fontRef idx="minor">
-                          <a:schemeClr val="lt1"/>
-                        </a:fontRef>
-                      </wps:style>
-                      <wps:txbx>
-                        <w:txbxContent>
-                          <w:p>
-                            <w:pPr>
-                              <w:jc w:val="center"/>
-                              <w:rPr>
-                                <w:sz w:val="36"/>
-                                <w:szCs w:val="36"/>
-                              </w:rPr>
-                            </w:pPr>
-                            <w:r>
-                              <w:rPr>
-                                <w:sz w:val="36"/>
-                                <w:szCs w:val="36"/>
-                              </w:rPr>
-                              <w:t>Max= b</w:t>
-                            </w:r>
-                          </w:p>
-                        </w:txbxContent>
-                      </wps:txbx>
-                      <wps:bodyPr rot="0" spcFirstLastPara="0" vertOverflow="overflow" horzOverflow="overflow" vert="horz" wrap="square" lIns="91440" tIns="45720" rIns="91440" bIns="45720" numCol="1" spcCol="0" rtlCol="0" fromWordArt="0" anchor="ctr" anchorCtr="0" forceAA="0" compatLnSpc="1">
-                        <a:prstTxWarp prst="textNoShape">
-                          <a:avLst/>
-                        </a:prstTxWarp>
-                        <a:noAutofit/>
-                      </wps:bodyPr>
-                    </wps:wsp>
-                  </a:graphicData>
-                </a:graphic>
-                <wp14:sizeRelH relativeFrom="margin">
-                  <wp14:pctWidth>0</wp14:pctWidth>
-                </wp14:sizeRelH>
-                <wp14:sizeRelV relativeFrom="margin">
-                  <wp14:pctHeight>0</wp14:pctHeight>
-                </wp14:sizeRelV>
-              </wp:anchor>
-            </w:drawing>
-          </mc:Choice>
-          <mc:Fallback>
-            <w:pict>
-              <v:rect w14:anchorId="1E9F251E" id="Rectangle 79" o:spid="_x0000_s1052" style="position:absolute;margin-left:-60.75pt;margin-top:404.95pt;width:165.6pt;height:64.65pt;z-index:251737088;visibility:visible;mso-wrap-style:square;mso-width-percent:0;mso-height-percent:0;mso-wrap-distance-left:9pt;mso-wrap-distance-top:0;mso-wrap-distance-right:9pt;mso-wrap-distance-bottom:0;mso-position-horizontal:absolute;mso-position-horizontal-relative:margin;mso-position-vertical:absolute;mso-position-vertical-relative:text;mso-width-percent:0;mso-height-percent:0;mso-width-relative:margin;mso-height-relative:margin;v-text-anchor:middle" o:gfxdata="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" fillcolor="#4472c4 [3204]" strokecolor="#1f3763 [1604]" strokeweight="1pt">
-                <v:textbox>
-                  <w:txbxContent>
-                    <w:p>
-                      <w:pPr>
-                        <w:jc w:val="center"/>
-                        <w:rPr>
-                          <w:sz w:val="36"/>
-                          <w:szCs w:val="36"/>
-                        </w:rPr>
-                      </w:pPr>
-                      <w:r>
-                        <w:rPr>
-                          <w:sz w:val="36"/>
-                          <w:szCs w:val="36"/>
-                        </w:rPr>
-                        <w:t>Max= b</w:t>
-                      </w:r>
-                    </w:p>
-                  </w:txbxContent>
-                </v:textbox>
-                <w10:wrap anchorx="margin"/>
-              </v:rect>
-            </w:pict>
-          </mc:Fallback>
-        </mc:AlternateContent>
-      </w:r>
-      <w:r>
-        <w:rPr>
-          <w:b/>
-          <w:noProof/>
-          <w:sz w:val="36"/>
-          <w:szCs w:val="36"/>
-        </w:rPr>
-        <mc:AlternateContent>
-          <mc:Choice Requires="wps">
-            <w:drawing>
-              <wp:anchor distT="0" distB="0" distL="114300" distR="114300" simplePos="0" relativeHeight="251731968" behindDoc="0" locked="0" layoutInCell="1" allowOverlap="1">
-                <wp:simplePos x="0" y="0"/>
-                <wp:positionH relativeFrom="column">
-                  <wp:posOffset>238125</wp:posOffset>
-                </wp:positionH>
-                <wp:positionV relativeFrom="paragraph">
-                  <wp:posOffset>4074160</wp:posOffset>
-                </wp:positionV>
-                <wp:extent cx="1819275" cy="1085850"/>
-                <wp:effectExtent l="38100" t="0" r="9525" b="57150"/>
-                <wp:wrapNone/>
-                <wp:docPr id="74" name="Connector: Elbow 74"/>
-                <wp:cNvGraphicFramePr/>
-                <a:graphic xmlns:a="http://schemas.openxmlformats.org/drawingml/2006/main">
-                  <a:graphicData uri="http://schemas.microsoft.com/office/word/2010/wordprocessingShape">
-                    <wps:wsp>
-                      <wps:cNvCnPr/>
-                      <wps:spPr>
-                        <a:xfrm flipH="1">
-                          <a:off x="0" y="0"/>
-                          <a:ext cx="1819275" cy="1085850"/>
-                        </a:xfrm>
-                        <a:prstGeom prst="bentConnector3">
-                          <a:avLst>
-                            <a:gd name="adj1" fmla="val 99215"/>
-                          </a:avLst>
-                        </a:prstGeom>
-                        <a:ln>
-                          <a:tailEnd type="triangle"/>
-                        </a:ln>
-                      </wps:spPr>
-                      <wps:style>
-                        <a:lnRef idx="1">
-                          <a:schemeClr val="dk1"/>
-                        </a:lnRef>
-                        <a:fillRef idx="0">
-                          <a:schemeClr val="dk1"/>
-                        </a:fillRef>
-                        <a:effectRef idx="0">
-                          <a:schemeClr val="dk1"/>
-                        </a:effectRef>
-                        <a:fontRef idx="minor">
-                          <a:schemeClr val="tx1"/>
-                        </a:fontRef>
-                      </wps:style>
-                      <wps:bodyPr/>
-                    </wps:wsp>
-                  </a:graphicData>
-                </a:graphic>
-              </wp:anchor>
-            </w:drawing>
-          </mc:Choice>
-          <mc:Fallback>
-            <w:pict>
-              <v:shape w14:anchorId="5D087322" id="Connector: Elbow 74" o:spid="_x0000_s1026" type="#_x0000_t34" style="position:absolute;margin-left:18.75pt;margin-top:320.8pt;width:143.25pt;height:85.5pt;flip:x;z-index:251731968;visibility:visible;mso-wrap-style:square;mso-wrap-distance-left:9pt;mso-wrap-distance-top:0;mso-wrap-distance-right:9pt;mso-wrap-distance-bottom:0;mso-position-horizontal:absolute;mso-position-horizontal-relative:text;mso-position-vertical:absolute;mso-position-vertical-relative:text" o:gfxdata="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" adj="21430" strokecolor="black [3200]" strokeweight=".5pt">
-                <v:stroke endarrow="block"/>
-              </v:shape>
-            </w:pict>
-          </mc:Fallback>
-        </mc:AlternateContent>
-      </w:r>
-      <w:r>
-        <w:rPr>
-          <w:b/>
-          <w:noProof/>
-          <w:sz w:val="36"/>
-          <w:szCs w:val="36"/>
-        </w:rPr>
-        <mc:AlternateContent>
-          <mc:Choice Requires="wps">
-            <w:drawing>
-              <wp:anchor distT="0" distB="0" distL="114300" distR="114300" simplePos="0" relativeHeight="251730944" behindDoc="0" locked="0" layoutInCell="1" allowOverlap="1">
-                <wp:simplePos x="0" y="0"/>
-                <wp:positionH relativeFrom="column">
-                  <wp:posOffset>3920490</wp:posOffset>
-                </wp:positionH>
-                <wp:positionV relativeFrom="paragraph">
-                  <wp:posOffset>5512435</wp:posOffset>
-                </wp:positionV>
-                <wp:extent cx="794385" cy="9525"/>
-                <wp:effectExtent l="0" t="76200" r="24765" b="85725"/>
-                <wp:wrapNone/>
-                <wp:docPr id="73" name="Straight Arrow Connector 73"/>
-                <wp:cNvGraphicFramePr/>
-                <a:graphic xmlns:a="http://schemas.openxmlformats.org/drawingml/2006/main">
-                  <a:graphicData uri="http://schemas.microsoft.com/office/word/2010/wordprocessingShape">
-                    <wps:wsp>
-                      <wps:cNvCnPr/>
-                      <wps:spPr>
-                        <a:xfrm flipV="1">
-                          <a:off x="0" y="0"/>
-                          <a:ext cx="794385" cy="9525"/>
-                        </a:xfrm>
-                        <a:prstGeom prst="straightConnector1">
-                          <a:avLst/>
-                        </a:prstGeom>
-                        <a:ln>
-                          <a:tailEnd type="triangle"/>
-                        </a:ln>
-                      </wps:spPr>
-                      <wps:style>
-                        <a:lnRef idx="1">
-                          <a:schemeClr val="dk1"/>
-                        </a:lnRef>
-                        <a:fillRef idx="0">
-                          <a:schemeClr val="dk1"/>
-                        </a:fillRef>
-                        <a:effectRef idx="0">
-                          <a:schemeClr val="dk1"/>
-                        </a:effectRef>
-                        <a:fontRef idx="minor">
-                          <a:schemeClr val="tx1"/>
-                        </a:fontRef>
-                      </wps:style>
-                      <wps:bodyPr/>
-                    </wps:wsp>
-                  </a:graphicData>
-                </a:graphic>
-              </wp:anchor>
-            </w:drawing>
-          </mc:Choice>
-          <mc:Fallback>
-            <w:pict>
-              <v:shape w14:anchorId="3E92E9A8" id="Straight Arrow Connector 73" o:spid="_x0000_s1026" type="#_x0000_t32" style="position:absolute;margin-left:308.7pt;margin-top:434.05pt;width:62.55pt;height:.75pt;flip:y;z-index:251730944;visibility:visible;mso-wrap-style:square;mso-wrap-distance-left:9pt;mso-wrap-distance-top:0;mso-wrap-distance-right:9pt;mso-wrap-distance-bottom:0;mso-position-horizontal:absolute;mso-position-horizontal-relative:text;mso-position-vertical:absolute;mso-position-vertical-relative:text" o:gfxdata="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" strokecolor="black [3200]" strokeweight=".5pt">
-                <v:stroke endarrow="block" joinstyle="miter"/>
-              </v:shape>
-            </w:pict>
-          </mc:Fallback>
-        </mc:AlternateContent>
-      </w:r>
-      <w:r>
-        <w:rPr>
-          <w:b/>
-          <w:noProof/>
-          <w:sz w:val="36"/>
-          <w:szCs w:val="36"/>
-        </w:rPr>
-        <mc:AlternateContent>
-          <mc:Choice Requires="wps">
-            <w:drawing>
-              <wp:anchor distT="0" distB="0" distL="114300" distR="114300" simplePos="0" relativeHeight="251729920" behindDoc="0" locked="0" layoutInCell="1" allowOverlap="1">
-                <wp:simplePos x="0" y="0"/>
-                <wp:positionH relativeFrom="column">
-                  <wp:posOffset>2971800</wp:posOffset>
-                </wp:positionH>
-                <wp:positionV relativeFrom="paragraph">
-                  <wp:posOffset>4565650</wp:posOffset>
-                </wp:positionV>
-                <wp:extent cx="0" cy="470535"/>
-                <wp:effectExtent l="76200" t="0" r="57150" b="62865"/>
-                <wp:wrapNone/>
-                <wp:docPr id="71" name="Straight Arrow Connector 71"/>
-                <wp:cNvGraphicFramePr/>
-                <a:graphic xmlns:a="http://schemas.openxmlformats.org/drawingml/2006/main">
-                  <a:graphicData uri="http://schemas.microsoft.com/office/word/2010/wordprocessingShape">
-                    <wps:wsp>
-                      <wps:cNvCnPr/>
-                      <wps:spPr>
-                        <a:xfrm>
-                          <a:off x="0" y="0"/>
-                          <a:ext cx="0" cy="470535"/>
-                        </a:xfrm>
-                        <a:prstGeom prst="straightConnector1">
-                          <a:avLst/>
-                        </a:prstGeom>
-                        <a:ln>
-                          <a:tailEnd type="triangle"/>
-                        </a:ln>
-                      </wps:spPr>
-                      <wps:style>
-                        <a:lnRef idx="1">
-                          <a:schemeClr val="dk1"/>
-                        </a:lnRef>
-                        <a:fillRef idx="0">
-                          <a:schemeClr val="dk1"/>
-                        </a:fillRef>
-                        <a:effectRef idx="0">
-                          <a:schemeClr val="dk1"/>
-                        </a:effectRef>
-                        <a:fontRef idx="minor">
-                          <a:schemeClr val="tx1"/>
-                        </a:fontRef>
-                      </wps:style>
-                      <wps:bodyPr/>
-                    </wps:wsp>
-                  </a:graphicData>
-                </a:graphic>
-              </wp:anchor>
-            </w:drawing>
-          </mc:Choice>
-          <mc:Fallback>
-            <w:pict>
-              <v:shape w14:anchorId="6AFD0470" id="Straight Arrow Connector 71" o:spid="_x0000_s1026" type="#_x0000_t32" style="position:absolute;margin-left:234pt;margin-top:359.5pt;width:0;height:37.05pt;z-index:251729920;visibility:visible;mso-wrap-style:square;mso-wrap-distance-left:9pt;mso-wrap-distance-top:0;mso-wrap-distance-right:9pt;mso-wrap-distance-bottom:0;mso-position-horizontal:absolute;mso-position-horizontal-relative:text;mso-position-vertical:absolute;mso-position-vertical-relative:text" o:gfxdata="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" strokecolor="black [3200]" strokeweight=".5pt">
-                <v:stroke endarrow="block" joinstyle="miter"/>
-              </v:shape>
-            </w:pict>
-          </mc:Fallback>
-        </mc:AlternateContent>
-      </w:r>
-      <w:r>
-        <w:rPr>
-          <w:b/>
-          <w:noProof/>
-          <w:sz w:val="36"/>
-          <w:szCs w:val="36"/>
-        </w:rPr>
-        <mc:AlternateContent>
-          <mc:Choice Requires="wps">
-            <w:drawing>
-              <wp:anchor distT="0" distB="0" distL="114300" distR="114300" simplePos="0" relativeHeight="251728896" behindDoc="0" locked="0" layoutInCell="1" allowOverlap="1">
-                <wp:simplePos x="0" y="0"/>
-                <wp:positionH relativeFrom="column">
-                  <wp:posOffset>2981325</wp:posOffset>
-                </wp:positionH>
-                <wp:positionV relativeFrom="paragraph">
-                  <wp:posOffset>3077845</wp:posOffset>
-                </wp:positionV>
-                <wp:extent cx="0" cy="529590"/>
-                <wp:effectExtent l="76200" t="0" r="57150" b="60960"/>
-                <wp:wrapNone/>
-                <wp:docPr id="70" name="Straight Arrow Connector 70"/>
-                <wp:cNvGraphicFramePr/>
-                <a:graphic xmlns:a="http://schemas.openxmlformats.org/drawingml/2006/main">
-                  <a:graphicData uri="http://schemas.microsoft.com/office/word/2010/wordprocessingShape">
-                    <wps:wsp>
-                      <wps:cNvCnPr/>
-                      <wps:spPr>
-                        <a:xfrm>
-                          <a:off x="0" y="0"/>
-                          <a:ext cx="0" cy="529590"/>
-                        </a:xfrm>
-                        <a:prstGeom prst="straightConnector1">
-                          <a:avLst/>
-                        </a:prstGeom>
-                        <a:ln>
-                          <a:tailEnd type="triangle"/>
-                        </a:ln>
-                      </wps:spPr>
-                      <wps:style>
-                        <a:lnRef idx="1">
-                          <a:schemeClr val="dk1"/>
-                        </a:lnRef>
-                        <a:fillRef idx="0">
-                          <a:schemeClr val="dk1"/>
-                        </a:fillRef>
-                        <a:effectRef idx="0">
-                          <a:schemeClr val="dk1"/>
-                        </a:effectRef>
-                        <a:fontRef idx="minor">
-                          <a:schemeClr val="tx1"/>
-                        </a:fontRef>
-                      </wps:style>
-                      <wps:bodyPr/>
-                    </wps:wsp>
-                  </a:graphicData>
-                </a:graphic>
-              </wp:anchor>
-            </w:drawing>
-          </mc:Choice>
-          <mc:Fallback>
-            <w:pict>
-              <v:shape w14:anchorId="0E26AEF2" id="Straight Arrow Connector 70" o:spid="_x0000_s1026" type="#_x0000_t32" style="position:absolute;margin-left:234.75pt;margin-top:242.35pt;width:0;height:41.7pt;z-index:251728896;visibility:visible;mso-wrap-style:square;mso-wrap-distance-left:9pt;mso-wrap-distance-top:0;mso-wrap-distance-right:9pt;mso-wrap-distance-bottom:0;mso-position-horizontal:absolute;mso-position-horizontal-relative:text;mso-position-vertical:absolute;mso-position-vertical-relative:text" o:gfxdata="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" strokecolor="black [3200]" strokeweight=".5pt">
-                <v:stroke endarrow="block" joinstyle="miter"/>
               </v:shape>
             </w:pict>
           </mc:Fallback>
@@ -9352,7 +8514,11 @@
           </mc:Choice>
           <mc:Fallback>
             <w:pict>
-              <v:shape w14:anchorId="65EFF2E8" id="Straight Arrow Connector 69" o:spid="_x0000_s1026" type="#_x0000_t32" style="position:absolute;margin-left:232.5pt;margin-top:142.15pt;width:.75pt;height:38.4pt;z-index:251727872;visibility:visible;mso-wrap-style:square;mso-wrap-distance-left:9pt;mso-wrap-distance-top:0;mso-wrap-distance-right:9pt;mso-wrap-distance-bottom:0;mso-position-horizontal:absolute;mso-position-horizontal-relative:text;mso-position-vertical:absolute;mso-position-vertical-relative:text" o:gfxdata="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" strokecolor="black [3200]" strokeweight=".5pt">
+              <v:shapetype w14:anchorId="0652922D" id="_x0000_t32" coordsize="21600,21600" o:spt="32" o:oned="t" path="m,l21600,21600e" filled="f">
+                <v:path arrowok="t" fillok="f" o:connecttype="none"/>
+                <o:lock v:ext="edit" shapetype="t"/>
+              </v:shapetype>
+              <v:shape id="Straight Arrow Connector 69" o:spid="_x0000_s1026" type="#_x0000_t32" style="position:absolute;margin-left:232.5pt;margin-top:142.15pt;width:.75pt;height:38.4pt;z-index:251727872;visibility:visible;mso-wrap-style:square;mso-wrap-distance-left:9pt;mso-wrap-distance-top:0;mso-wrap-distance-right:9pt;mso-wrap-distance-bottom:0;mso-position-horizontal:absolute;mso-position-horizontal-relative:text;mso-position-vertical:absolute;mso-position-vertical-relative:text" o:gfxdata="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" strokecolor="black [3200]" strokeweight=".5pt">
                 <v:stroke endarrow="block" joinstyle="miter"/>
               </v:shape>
             </w:pict>
@@ -9428,6 +8594,427 @@
           </mc:Fallback>
         </mc:AlternateContent>
       </w:r>
+    </w:p>
+    <w:p>
+      <w:pPr>
+        <w:rPr>
+          <w:sz w:val="36"/>
+          <w:szCs w:val="36"/>
+        </w:rPr>
+      </w:pPr>
+    </w:p>
+    <w:p>
+      <w:pPr>
+        <w:rPr>
+          <w:sz w:val="36"/>
+          <w:szCs w:val="36"/>
+        </w:rPr>
+      </w:pPr>
+    </w:p>
+    <w:p>
+      <w:pPr>
+        <w:rPr>
+          <w:sz w:val="36"/>
+          <w:szCs w:val="36"/>
+        </w:rPr>
+      </w:pPr>
+    </w:p>
+    <w:p>
+      <w:pPr>
+        <w:rPr>
+          <w:sz w:val="36"/>
+          <w:szCs w:val="36"/>
+        </w:rPr>
+      </w:pPr>
+    </w:p>
+    <w:p>
+      <w:pPr>
+        <w:rPr>
+          <w:sz w:val="36"/>
+          <w:szCs w:val="36"/>
+        </w:rPr>
+      </w:pPr>
+      <w:r>
+        <w:rPr>
+          <w:b/>
+          <w:noProof/>
+          <w:sz w:val="36"/>
+          <w:szCs w:val="36"/>
+        </w:rPr>
+        <mc:AlternateContent>
+          <mc:Choice Requires="wps">
+            <w:drawing>
+              <wp:anchor distT="0" distB="0" distL="114300" distR="114300" simplePos="0" relativeHeight="251717632" behindDoc="0" locked="0" layoutInCell="1" allowOverlap="1">
+                <wp:simplePos x="0" y="0"/>
+                <wp:positionH relativeFrom="margin">
+                  <wp:align>center</wp:align>
+                </wp:positionH>
+                <wp:positionV relativeFrom="paragraph">
+                  <wp:posOffset>280670</wp:posOffset>
+                </wp:positionV>
+                <wp:extent cx="1828800" cy="1005840"/>
+                <wp:effectExtent l="19050" t="19050" r="19050" b="41910"/>
+                <wp:wrapNone/>
+                <wp:docPr id="63" name="Flowchart: Decision 63"/>
+                <wp:cNvGraphicFramePr/>
+                <a:graphic xmlns:a="http://schemas.openxmlformats.org/drawingml/2006/main">
+                  <a:graphicData uri="http://schemas.microsoft.com/office/word/2010/wordprocessingShape">
+                    <wps:wsp>
+                      <wps:cNvSpPr/>
+                      <wps:spPr>
+                        <a:xfrm>
+                          <a:off x="0" y="0"/>
+                          <a:ext cx="1828800" cy="1005840"/>
+                        </a:xfrm>
+                        <a:prstGeom prst="flowChartDecision">
+                          <a:avLst/>
+                        </a:prstGeom>
+                      </wps:spPr>
+                      <wps:style>
+                        <a:lnRef idx="2">
+                          <a:schemeClr val="accent1">
+                            <a:shade val="50000"/>
+                          </a:schemeClr>
+                        </a:lnRef>
+                        <a:fillRef idx="1">
+                          <a:schemeClr val="accent1"/>
+                        </a:fillRef>
+                        <a:effectRef idx="0">
+                          <a:schemeClr val="accent1"/>
+                        </a:effectRef>
+                        <a:fontRef idx="minor">
+                          <a:schemeClr val="lt1"/>
+                        </a:fontRef>
+                      </wps:style>
+                      <wps:txbx>
+                        <w:txbxContent>
+                          <w:p>
+                            <w:pPr>
+                              <w:rPr>
+                                <w:sz w:val="36"/>
+                                <w:szCs w:val="36"/>
+                              </w:rPr>
+                            </w:pPr>
+                            <w:r>
+                              <w:rPr>
+                                <w:sz w:val="36"/>
+                                <w:szCs w:val="36"/>
+                              </w:rPr>
+                              <w:t xml:space="preserve">    a&gt;b</w:t>
+                            </w:r>
+                          </w:p>
+                        </w:txbxContent>
+                      </wps:txbx>
+                      <wps:bodyPr rot="0" spcFirstLastPara="0" vertOverflow="overflow" horzOverflow="overflow" vert="horz" wrap="square" lIns="91440" tIns="45720" rIns="91440" bIns="45720" numCol="1" spcCol="0" rtlCol="0" fromWordArt="0" anchor="ctr" anchorCtr="0" forceAA="0" compatLnSpc="1">
+                        <a:prstTxWarp prst="textNoShape">
+                          <a:avLst/>
+                        </a:prstTxWarp>
+                        <a:noAutofit/>
+                      </wps:bodyPr>
+                    </wps:wsp>
+                  </a:graphicData>
+                </a:graphic>
+                <wp14:sizeRelH relativeFrom="margin">
+                  <wp14:pctWidth>0</wp14:pctWidth>
+                </wp14:sizeRelH>
+                <wp14:sizeRelV relativeFrom="margin">
+                  <wp14:pctHeight>0</wp14:pctHeight>
+                </wp14:sizeRelV>
+              </wp:anchor>
+            </w:drawing>
+          </mc:Choice>
+          <mc:Fallback>
+            <w:pict>
+              <v:shape id="Flowchart: Decision 63" o:spid="_x0000_s1049" type="#_x0000_t110" style="position:absolute;margin-left:0;margin-top:22.1pt;width:2in;height:79.2pt;z-index:251717632;visibility:visible;mso-wrap-style:square;mso-width-percent:0;mso-height-percent:0;mso-wrap-distance-left:9pt;mso-wrap-distance-top:0;mso-wrap-distance-right:9pt;mso-wrap-distance-bottom:0;mso-position-horizontal:center;mso-position-horizontal-relative:margin;mso-position-vertical:absolute;mso-position-vertical-relative:text;mso-width-percent:0;mso-height-percent:0;mso-width-relative:margin;mso-height-relative:margin;v-text-anchor:middle" o:gfxdata="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" fillcolor="#4472c4 [3204]" strokecolor="#1f3763 [1604]" strokeweight="1pt">
+                <v:textbox>
+                  <w:txbxContent>
+                    <w:p>
+                      <w:pPr>
+                        <w:rPr>
+                          <w:sz w:val="36"/>
+                          <w:szCs w:val="36"/>
+                        </w:rPr>
+                      </w:pPr>
+                      <w:r>
+                        <w:rPr>
+                          <w:sz w:val="36"/>
+                          <w:szCs w:val="36"/>
+                        </w:rPr>
+                        <w:t xml:space="preserve">    a&gt;b</w:t>
+                      </w:r>
+                    </w:p>
+                  </w:txbxContent>
+                </v:textbox>
+                <w10:wrap anchorx="margin"/>
+              </v:shape>
+            </w:pict>
+          </mc:Fallback>
+        </mc:AlternateContent>
+      </w:r>
+    </w:p>
+    <w:p>
+      <w:pPr>
+        <w:rPr>
+          <w:b/>
+          <w:sz w:val="36"/>
+          <w:szCs w:val="36"/>
+        </w:rPr>
+      </w:pPr>
+      <w:bookmarkStart w:id="0" w:name="_GoBack"/>
+      <w:bookmarkEnd w:id="0"/>
+      <w:r>
+        <w:rPr>
+          <w:b/>
+          <w:noProof/>
+          <w:sz w:val="36"/>
+          <w:szCs w:val="36"/>
+        </w:rPr>
+        <mc:AlternateContent>
+          <mc:Choice Requires="wps">
+            <w:drawing>
+              <wp:anchor distT="0" distB="0" distL="114300" distR="114300" simplePos="0" relativeHeight="251813888" behindDoc="0" locked="0" layoutInCell="1" allowOverlap="1">
+                <wp:simplePos x="0" y="0"/>
+                <wp:positionH relativeFrom="column">
+                  <wp:posOffset>3857625</wp:posOffset>
+                </wp:positionH>
+                <wp:positionV relativeFrom="paragraph">
+                  <wp:posOffset>378460</wp:posOffset>
+                </wp:positionV>
+                <wp:extent cx="581025" cy="857250"/>
+                <wp:effectExtent l="0" t="0" r="66675" b="57150"/>
+                <wp:wrapNone/>
+                <wp:docPr id="12" name="Connector: Elbow 12"/>
+                <wp:cNvGraphicFramePr/>
+                <a:graphic xmlns:a="http://schemas.openxmlformats.org/drawingml/2006/main">
+                  <a:graphicData uri="http://schemas.microsoft.com/office/word/2010/wordprocessingShape">
+                    <wps:wsp>
+                      <wps:cNvCnPr/>
+                      <wps:spPr>
+                        <a:xfrm>
+                          <a:off x="0" y="0"/>
+                          <a:ext cx="581025" cy="857250"/>
+                        </a:xfrm>
+                        <a:prstGeom prst="bentConnector3">
+                          <a:avLst>
+                            <a:gd name="adj1" fmla="val 98485"/>
+                          </a:avLst>
+                        </a:prstGeom>
+                        <a:ln>
+                          <a:tailEnd type="triangle"/>
+                        </a:ln>
+                      </wps:spPr>
+                      <wps:style>
+                        <a:lnRef idx="1">
+                          <a:schemeClr val="dk1"/>
+                        </a:lnRef>
+                        <a:fillRef idx="0">
+                          <a:schemeClr val="dk1"/>
+                        </a:fillRef>
+                        <a:effectRef idx="0">
+                          <a:schemeClr val="dk1"/>
+                        </a:effectRef>
+                        <a:fontRef idx="minor">
+                          <a:schemeClr val="tx1"/>
+                        </a:fontRef>
+                      </wps:style>
+                      <wps:bodyPr/>
+                    </wps:wsp>
+                  </a:graphicData>
+                </a:graphic>
+                <wp14:sizeRelH relativeFrom="margin">
+                  <wp14:pctWidth>0</wp14:pctWidth>
+                </wp14:sizeRelH>
+                <wp14:sizeRelV relativeFrom="margin">
+                  <wp14:pctHeight>0</wp14:pctHeight>
+                </wp14:sizeRelV>
+              </wp:anchor>
+            </w:drawing>
+          </mc:Choice>
+          <mc:Fallback>
+            <w:pict>
+              <v:shape w14:anchorId="64EEC8B9" id="Connector: Elbow 12" o:spid="_x0000_s1026" type="#_x0000_t34" style="position:absolute;margin-left:303.75pt;margin-top:29.8pt;width:45.75pt;height:67.5pt;z-index:251813888;visibility:visible;mso-wrap-style:square;mso-width-percent:0;mso-height-percent:0;mso-wrap-distance-left:9pt;mso-wrap-distance-top:0;mso-wrap-distance-right:9pt;mso-wrap-distance-bottom:0;mso-position-horizontal:absolute;mso-position-horizontal-relative:text;mso-position-vertical:absolute;mso-position-vertical-relative:text;mso-width-percent:0;mso-height-percent:0;mso-width-relative:margin;mso-height-relative:margin" o:gfxdata="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" adj="21273" strokecolor="black [3200]" strokeweight=".5pt">
+                <v:stroke endarrow="block"/>
+              </v:shape>
+            </w:pict>
+          </mc:Fallback>
+        </mc:AlternateContent>
+      </w:r>
+      <w:r>
+        <w:rPr>
+          <w:b/>
+          <w:noProof/>
+          <w:sz w:val="36"/>
+          <w:szCs w:val="36"/>
+        </w:rPr>
+        <mc:AlternateContent>
+          <mc:Choice Requires="wps">
+            <w:drawing>
+              <wp:anchor distT="0" distB="0" distL="114300" distR="114300" simplePos="0" relativeHeight="251731968" behindDoc="0" locked="0" layoutInCell="1" allowOverlap="1">
+                <wp:simplePos x="0" y="0"/>
+                <wp:positionH relativeFrom="column">
+                  <wp:posOffset>1238249</wp:posOffset>
+                </wp:positionH>
+                <wp:positionV relativeFrom="paragraph">
+                  <wp:posOffset>359410</wp:posOffset>
+                </wp:positionV>
+                <wp:extent cx="828675" cy="834390"/>
+                <wp:effectExtent l="38100" t="0" r="9525" b="60960"/>
+                <wp:wrapNone/>
+                <wp:docPr id="74" name="Connector: Elbow 74"/>
+                <wp:cNvGraphicFramePr/>
+                <a:graphic xmlns:a="http://schemas.openxmlformats.org/drawingml/2006/main">
+                  <a:graphicData uri="http://schemas.microsoft.com/office/word/2010/wordprocessingShape">
+                    <wps:wsp>
+                      <wps:cNvCnPr/>
+                      <wps:spPr>
+                        <a:xfrm flipH="1">
+                          <a:off x="0" y="0"/>
+                          <a:ext cx="828675" cy="834390"/>
+                        </a:xfrm>
+                        <a:prstGeom prst="bentConnector3">
+                          <a:avLst>
+                            <a:gd name="adj1" fmla="val 99215"/>
+                          </a:avLst>
+                        </a:prstGeom>
+                        <a:ln>
+                          <a:tailEnd type="triangle"/>
+                        </a:ln>
+                      </wps:spPr>
+                      <wps:style>
+                        <a:lnRef idx="1">
+                          <a:schemeClr val="dk1"/>
+                        </a:lnRef>
+                        <a:fillRef idx="0">
+                          <a:schemeClr val="dk1"/>
+                        </a:fillRef>
+                        <a:effectRef idx="0">
+                          <a:schemeClr val="dk1"/>
+                        </a:effectRef>
+                        <a:fontRef idx="minor">
+                          <a:schemeClr val="tx1"/>
+                        </a:fontRef>
+                      </wps:style>
+                      <wps:bodyPr/>
+                    </wps:wsp>
+                  </a:graphicData>
+                </a:graphic>
+                <wp14:sizeRelH relativeFrom="margin">
+                  <wp14:pctWidth>0</wp14:pctWidth>
+                </wp14:sizeRelH>
+                <wp14:sizeRelV relativeFrom="margin">
+                  <wp14:pctHeight>0</wp14:pctHeight>
+                </wp14:sizeRelV>
+              </wp:anchor>
+            </w:drawing>
+          </mc:Choice>
+          <mc:Fallback>
+            <w:pict>
+              <v:shape w14:anchorId="3FEC11BD" id="Connector: Elbow 74" o:spid="_x0000_s1026" type="#_x0000_t34" style="position:absolute;margin-left:97.5pt;margin-top:28.3pt;width:65.25pt;height:65.7pt;flip:x;z-index:251731968;visibility:visible;mso-wrap-style:square;mso-width-percent:0;mso-height-percent:0;mso-wrap-distance-left:9pt;mso-wrap-distance-top:0;mso-wrap-distance-right:9pt;mso-wrap-distance-bottom:0;mso-position-horizontal:absolute;mso-position-horizontal-relative:text;mso-position-vertical:absolute;mso-position-vertical-relative:text;mso-width-percent:0;mso-height-percent:0;mso-width-relative:margin;mso-height-relative:margin" o:gfxdata="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" adj="21430" strokecolor="black [3200]" strokeweight=".5pt">
+                <v:stroke endarrow="block"/>
+              </v:shape>
+            </w:pict>
+          </mc:Fallback>
+        </mc:AlternateContent>
+      </w:r>
+      <w:r>
+        <w:rPr>
+          <w:sz w:val="36"/>
+          <w:szCs w:val="36"/>
+        </w:rPr>
+        <w:tab/>
+      </w:r>
+      <w:r>
+        <w:rPr>
+          <w:sz w:val="36"/>
+          <w:szCs w:val="36"/>
+        </w:rPr>
+        <w:tab/>
+      </w:r>
+      <w:r>
+        <w:rPr>
+          <w:sz w:val="36"/>
+          <w:szCs w:val="36"/>
+        </w:rPr>
+        <w:tab/>
+      </w:r>
+      <w:r>
+        <w:rPr>
+          <w:b/>
+          <w:sz w:val="36"/>
+          <w:szCs w:val="36"/>
+        </w:rPr>
+        <w:t>True</w:t>
+      </w:r>
+      <w:r>
+        <w:rPr>
+          <w:b/>
+          <w:sz w:val="36"/>
+          <w:szCs w:val="36"/>
+        </w:rPr>
+        <w:tab/>
+      </w:r>
+      <w:r>
+        <w:rPr>
+          <w:b/>
+          <w:sz w:val="36"/>
+          <w:szCs w:val="36"/>
+        </w:rPr>
+        <w:tab/>
+      </w:r>
+      <w:r>
+        <w:rPr>
+          <w:b/>
+          <w:sz w:val="36"/>
+          <w:szCs w:val="36"/>
+        </w:rPr>
+        <w:tab/>
+      </w:r>
+      <w:r>
+        <w:rPr>
+          <w:b/>
+          <w:sz w:val="36"/>
+          <w:szCs w:val="36"/>
+        </w:rPr>
+        <w:tab/>
+      </w:r>
+      <w:r>
+        <w:rPr>
+          <w:b/>
+          <w:sz w:val="36"/>
+          <w:szCs w:val="36"/>
+        </w:rPr>
+        <w:tab/>
+        <w:t>False</w:t>
+      </w:r>
+    </w:p>
+    <w:p>
+      <w:pPr>
+        <w:rPr>
+          <w:sz w:val="36"/>
+          <w:szCs w:val="36"/>
+        </w:rPr>
+      </w:pPr>
+    </w:p>
+    <w:p>
+      <w:pPr>
+        <w:rPr>
+          <w:sz w:val="36"/>
+          <w:szCs w:val="36"/>
+        </w:rPr>
+      </w:pPr>
+    </w:p>
+    <w:p>
+      <w:pPr>
+        <w:tabs>
+          <w:tab w:val="left" w:pos="1080"/>
+          <w:tab w:val="left" w:pos="3615"/>
+          <w:tab w:val="right" w:pos="9360"/>
+        </w:tabs>
+        <w:rPr>
+          <w:sz w:val="36"/>
+          <w:szCs w:val="36"/>
+        </w:rPr>
+      </w:pPr>
       <w:r>
         <w:rPr>
           <w:b/>
@@ -9441,10 +9028,10 @@
               <wp:anchor distT="0" distB="0" distL="114300" distR="114300" simplePos="0" relativeHeight="251719680" behindDoc="0" locked="0" layoutInCell="1" allowOverlap="1" wp14:anchorId="28A22A4D" wp14:editId="703DA0A4">
                 <wp:simplePos x="0" y="0"/>
                 <wp:positionH relativeFrom="margin">
-                  <wp:align>center</wp:align>
+                  <wp:posOffset>3486150</wp:posOffset>
                 </wp:positionH>
                 <wp:positionV relativeFrom="paragraph">
-                  <wp:posOffset>5007610</wp:posOffset>
+                  <wp:posOffset>20320</wp:posOffset>
                 </wp:positionV>
                 <wp:extent cx="1920240" cy="1005840"/>
                 <wp:effectExtent l="19050" t="19050" r="41910" b="41910"/>
@@ -9495,7 +9082,7 @@
                                 <w:sz w:val="36"/>
                                 <w:szCs w:val="36"/>
                               </w:rPr>
-                              <w:t>c&gt; Max</w:t>
+                              <w:t>b&gt;c</w:t>
                             </w:r>
                           </w:p>
                         </w:txbxContent>
@@ -9520,7 +9107,7 @@
           </mc:Choice>
           <mc:Fallback>
             <w:pict>
-              <v:shape w14:anchorId="28A22A4D" id="Flowchart: Decision 64" o:spid="_x0000_s1053" type="#_x0000_t110" style="position:absolute;margin-left:0;margin-top:394.3pt;width:151.2pt;height:79.2pt;z-index:251719680;visibility:visible;mso-wrap-style:square;mso-width-percent:0;mso-height-percent:0;mso-wrap-distance-left:9pt;mso-wrap-distance-top:0;mso-wrap-distance-right:9pt;mso-wrap-distance-bottom:0;mso-position-horizontal:center;mso-position-horizontal-relative:margin;mso-position-vertical:absolute;mso-position-vertical-relative:text;mso-width-percent:0;mso-height-percent:0;mso-width-relative:margin;mso-height-relative:margin;v-text-anchor:middle" o:gfxdata="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" fillcolor="#4472c4 [3204]" strokecolor="#1f3763 [1604]" strokeweight="1pt">
+              <v:shape w14:anchorId="28A22A4D" id="Flowchart: Decision 64" o:spid="_x0000_s1050" type="#_x0000_t110" style="position:absolute;margin-left:274.5pt;margin-top:1.6pt;width:151.2pt;height:79.2pt;z-index:251719680;visibility:visible;mso-wrap-style:square;mso-width-percent:0;mso-height-percent:0;mso-wrap-distance-left:9pt;mso-wrap-distance-top:0;mso-wrap-distance-right:9pt;mso-wrap-distance-bottom:0;mso-position-horizontal:absolute;mso-position-horizontal-relative:margin;mso-position-vertical:absolute;mso-position-vertical-relative:text;mso-width-percent:0;mso-height-percent:0;mso-width-relative:margin;mso-height-relative:margin;v-text-anchor:middle" o:gfxdata="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" fillcolor="#4472c4 [3204]" strokecolor="#1f3763 [1604]" strokeweight="1pt">
                 <v:textbox>
                   <w:txbxContent>
                     <w:p>
@@ -9536,7 +9123,7 @@
                           <w:sz w:val="36"/>
                           <w:szCs w:val="36"/>
                         </w:rPr>
-                        <w:t>c&gt; Max</w:t>
+                        <w:t>b&gt;c</w:t>
                       </w:r>
                     </w:p>
                   </w:txbxContent>
@@ -9557,18 +9144,18 @@
         <mc:AlternateContent>
           <mc:Choice Requires="wps">
             <w:drawing>
-              <wp:anchor distT="0" distB="0" distL="114300" distR="114300" simplePos="0" relativeHeight="251717632" behindDoc="0" locked="0" layoutInCell="1" allowOverlap="1">
+              <wp:anchor distT="0" distB="0" distL="114300" distR="114300" simplePos="0" relativeHeight="251812864" behindDoc="0" locked="0" layoutInCell="1" allowOverlap="1" wp14:anchorId="473C13C5" wp14:editId="66CF41D5">
                 <wp:simplePos x="0" y="0"/>
                 <wp:positionH relativeFrom="margin">
-                  <wp:align>center</wp:align>
+                  <wp:posOffset>270510</wp:posOffset>
                 </wp:positionH>
                 <wp:positionV relativeFrom="paragraph">
-                  <wp:posOffset>3559810</wp:posOffset>
+                  <wp:posOffset>29845</wp:posOffset>
                 </wp:positionV>
-                <wp:extent cx="1828800" cy="1005840"/>
-                <wp:effectExtent l="19050" t="19050" r="19050" b="41910"/>
+                <wp:extent cx="1920240" cy="1005840"/>
+                <wp:effectExtent l="19050" t="19050" r="41910" b="41910"/>
                 <wp:wrapNone/>
-                <wp:docPr id="63" name="Flowchart: Decision 63"/>
+                <wp:docPr id="2" name="Flowchart: Decision 2"/>
                 <wp:cNvGraphicFramePr/>
                 <a:graphic xmlns:a="http://schemas.openxmlformats.org/drawingml/2006/main">
                   <a:graphicData uri="http://schemas.microsoft.com/office/word/2010/wordprocessingShape">
@@ -9577,7 +9164,7 @@
                       <wps:spPr>
                         <a:xfrm>
                           <a:off x="0" y="0"/>
-                          <a:ext cx="1828800" cy="1005840"/>
+                          <a:ext cx="1920240" cy="1005840"/>
                         </a:xfrm>
                         <a:prstGeom prst="flowChartDecision">
                           <a:avLst/>
@@ -9614,7 +9201,7 @@
                                 <w:sz w:val="36"/>
                                 <w:szCs w:val="36"/>
                               </w:rPr>
-                              <w:t>b&gt; Max</w:t>
+                              <w:t>a&gt;c</w:t>
                             </w:r>
                           </w:p>
                         </w:txbxContent>
@@ -9639,7 +9226,7 @@
           </mc:Choice>
           <mc:Fallback>
             <w:pict>
-              <v:shape id="Flowchart: Decision 63" o:spid="_x0000_s1054" type="#_x0000_t110" style="position:absolute;margin-left:0;margin-top:280.3pt;width:2in;height:79.2pt;z-index:251717632;visibility:visible;mso-wrap-style:square;mso-width-percent:0;mso-height-percent:0;mso-wrap-distance-left:9pt;mso-wrap-distance-top:0;mso-wrap-distance-right:9pt;mso-wrap-distance-bottom:0;mso-position-horizontal:center;mso-position-horizontal-relative:margin;mso-position-vertical:absolute;mso-position-vertical-relative:text;mso-width-percent:0;mso-height-percent:0;mso-width-relative:margin;mso-height-relative:margin;v-text-anchor:middle" o:gfxdata="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" fillcolor="#4472c4 [3204]" strokecolor="#1f3763 [1604]" strokeweight="1pt">
+              <v:shape w14:anchorId="473C13C5" id="Flowchart: Decision 2" o:spid="_x0000_s1051" type="#_x0000_t110" style="position:absolute;margin-left:21.3pt;margin-top:2.35pt;width:151.2pt;height:79.2pt;z-index:251812864;visibility:visible;mso-wrap-style:square;mso-width-percent:0;mso-height-percent:0;mso-wrap-distance-left:9pt;mso-wrap-distance-top:0;mso-wrap-distance-right:9pt;mso-wrap-distance-bottom:0;mso-position-horizontal:absolute;mso-position-horizontal-relative:margin;mso-position-vertical:absolute;mso-position-vertical-relative:text;mso-width-percent:0;mso-height-percent:0;mso-width-relative:margin;mso-height-relative:margin;v-text-anchor:middle" o:gfxdata="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" fillcolor="#4472c4 [3204]" strokecolor="#1f3763 [1604]" strokeweight="1pt">
                 <v:textbox>
                   <w:txbxContent>
                     <w:p>
@@ -9655,7 +9242,7 @@
                           <w:sz w:val="36"/>
                           <w:szCs w:val="36"/>
                         </w:rPr>
-                        <w:t>b&gt; Max</w:t>
+                        <w:t>a&gt;c</w:t>
                       </w:r>
                     </w:p>
                   </w:txbxContent>
@@ -9669,6 +9256,52 @@
       <w:r>
         <w:rPr>
           <w:b/>
+          <w:sz w:val="36"/>
+          <w:szCs w:val="36"/>
+        </w:rPr>
+        <w:t>True</w:t>
+      </w:r>
+      <w:r>
+        <w:rPr>
+          <w:sz w:val="36"/>
+          <w:szCs w:val="36"/>
+        </w:rPr>
+        <w:tab/>
+        <w:t xml:space="preserve"> </w:t>
+      </w:r>
+      <w:r>
+        <w:rPr>
+          <w:sz w:val="36"/>
+          <w:szCs w:val="36"/>
+        </w:rPr>
+        <w:tab/>
+      </w:r>
+      <w:r>
+        <w:rPr>
+          <w:b/>
+          <w:sz w:val="36"/>
+          <w:szCs w:val="36"/>
+        </w:rPr>
+        <w:t>False</w:t>
+      </w:r>
+      <w:r>
+        <w:rPr>
+          <w:b/>
+          <w:sz w:val="36"/>
+          <w:szCs w:val="36"/>
+        </w:rPr>
+        <w:t xml:space="preserve">       True                                   False</w:t>
+      </w:r>
+    </w:p>
+    <w:p>
+      <w:pPr>
+        <w:rPr>
+          <w:sz w:val="36"/>
+          <w:szCs w:val="36"/>
+        </w:rPr>
+      </w:pPr>
+      <w:r>
+        <w:rPr>
           <w:noProof/>
           <w:sz w:val="36"/>
           <w:szCs w:val="36"/>
@@ -9676,18 +9309,379 @@
         <mc:AlternateContent>
           <mc:Choice Requires="wps">
             <w:drawing>
-              <wp:anchor distT="0" distB="0" distL="114300" distR="114300" simplePos="0" relativeHeight="251716608" behindDoc="0" locked="0" layoutInCell="1" allowOverlap="1">
+              <wp:anchor distT="0" distB="0" distL="114300" distR="114300" simplePos="0" relativeHeight="251822080" behindDoc="0" locked="0" layoutInCell="1" allowOverlap="1">
                 <wp:simplePos x="0" y="0"/>
-                <wp:positionH relativeFrom="margin">
-                  <wp:align>center</wp:align>
+                <wp:positionH relativeFrom="column">
+                  <wp:posOffset>5391150</wp:posOffset>
                 </wp:positionH>
                 <wp:positionV relativeFrom="paragraph">
-                  <wp:posOffset>2254885</wp:posOffset>
+                  <wp:posOffset>120014</wp:posOffset>
                 </wp:positionV>
-                <wp:extent cx="2103120" cy="822960"/>
-                <wp:effectExtent l="0" t="0" r="11430" b="15240"/>
+                <wp:extent cx="685800" cy="942975"/>
+                <wp:effectExtent l="0" t="0" r="57150" b="47625"/>
                 <wp:wrapNone/>
-                <wp:docPr id="62" name="Rectangle 62"/>
+                <wp:docPr id="27" name="Connector: Elbow 27"/>
+                <wp:cNvGraphicFramePr/>
+                <a:graphic xmlns:a="http://schemas.openxmlformats.org/drawingml/2006/main">
+                  <a:graphicData uri="http://schemas.microsoft.com/office/word/2010/wordprocessingShape">
+                    <wps:wsp>
+                      <wps:cNvCnPr/>
+                      <wps:spPr>
+                        <a:xfrm>
+                          <a:off x="0" y="0"/>
+                          <a:ext cx="685800" cy="942975"/>
+                        </a:xfrm>
+                        <a:prstGeom prst="bentConnector3">
+                          <a:avLst>
+                            <a:gd name="adj1" fmla="val 98611"/>
+                          </a:avLst>
+                        </a:prstGeom>
+                        <a:ln>
+                          <a:tailEnd type="triangle"/>
+                        </a:ln>
+                      </wps:spPr>
+                      <wps:style>
+                        <a:lnRef idx="1">
+                          <a:schemeClr val="dk1"/>
+                        </a:lnRef>
+                        <a:fillRef idx="0">
+                          <a:schemeClr val="dk1"/>
+                        </a:fillRef>
+                        <a:effectRef idx="0">
+                          <a:schemeClr val="dk1"/>
+                        </a:effectRef>
+                        <a:fontRef idx="minor">
+                          <a:schemeClr val="tx1"/>
+                        </a:fontRef>
+                      </wps:style>
+                      <wps:bodyPr/>
+                    </wps:wsp>
+                  </a:graphicData>
+                </a:graphic>
+              </wp:anchor>
+            </w:drawing>
+          </mc:Choice>
+          <mc:Fallback>
+            <w:pict>
+              <v:shape w14:anchorId="32EAA2AC" id="Connector: Elbow 27" o:spid="_x0000_s1026" type="#_x0000_t34" style="position:absolute;margin-left:424.5pt;margin-top:9.45pt;width:54pt;height:74.25pt;z-index:251822080;visibility:visible;mso-wrap-style:square;mso-wrap-distance-left:9pt;mso-wrap-distance-top:0;mso-wrap-distance-right:9pt;mso-wrap-distance-bottom:0;mso-position-horizontal:absolute;mso-position-horizontal-relative:text;mso-position-vertical:absolute;mso-position-vertical-relative:text" o:gfxdata="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" adj="21300" strokecolor="black [3200]" strokeweight=".5pt">
+                <v:stroke endarrow="block"/>
+              </v:shape>
+            </w:pict>
+          </mc:Fallback>
+        </mc:AlternateContent>
+      </w:r>
+      <w:r>
+        <w:rPr>
+          <w:noProof/>
+          <w:sz w:val="36"/>
+          <w:szCs w:val="36"/>
+        </w:rPr>
+        <mc:AlternateContent>
+          <mc:Choice Requires="wps">
+            <w:drawing>
+              <wp:anchor distT="0" distB="0" distL="114300" distR="114300" simplePos="0" relativeHeight="251820032" behindDoc="0" locked="0" layoutInCell="1" allowOverlap="1">
+                <wp:simplePos x="0" y="0"/>
+                <wp:positionH relativeFrom="column">
+                  <wp:posOffset>2171699</wp:posOffset>
+                </wp:positionH>
+                <wp:positionV relativeFrom="paragraph">
+                  <wp:posOffset>120015</wp:posOffset>
+                </wp:positionV>
+                <wp:extent cx="542925" cy="1371600"/>
+                <wp:effectExtent l="0" t="0" r="104775" b="95250"/>
+                <wp:wrapNone/>
+                <wp:docPr id="23" name="Connector: Elbow 23"/>
+                <wp:cNvGraphicFramePr/>
+                <a:graphic xmlns:a="http://schemas.openxmlformats.org/drawingml/2006/main">
+                  <a:graphicData uri="http://schemas.microsoft.com/office/word/2010/wordprocessingShape">
+                    <wps:wsp>
+                      <wps:cNvCnPr/>
+                      <wps:spPr>
+                        <a:xfrm>
+                          <a:off x="0" y="0"/>
+                          <a:ext cx="542925" cy="1371600"/>
+                        </a:xfrm>
+                        <a:prstGeom prst="bentConnector3">
+                          <a:avLst>
+                            <a:gd name="adj1" fmla="val 115789"/>
+                          </a:avLst>
+                        </a:prstGeom>
+                        <a:ln>
+                          <a:tailEnd type="triangle"/>
+                        </a:ln>
+                      </wps:spPr>
+                      <wps:style>
+                        <a:lnRef idx="1">
+                          <a:schemeClr val="dk1"/>
+                        </a:lnRef>
+                        <a:fillRef idx="0">
+                          <a:schemeClr val="dk1"/>
+                        </a:fillRef>
+                        <a:effectRef idx="0">
+                          <a:schemeClr val="dk1"/>
+                        </a:effectRef>
+                        <a:fontRef idx="minor">
+                          <a:schemeClr val="tx1"/>
+                        </a:fontRef>
+                      </wps:style>
+                      <wps:bodyPr/>
+                    </wps:wsp>
+                  </a:graphicData>
+                </a:graphic>
+                <wp14:sizeRelH relativeFrom="margin">
+                  <wp14:pctWidth>0</wp14:pctWidth>
+                </wp14:sizeRelH>
+                <wp14:sizeRelV relativeFrom="margin">
+                  <wp14:pctHeight>0</wp14:pctHeight>
+                </wp14:sizeRelV>
+              </wp:anchor>
+            </w:drawing>
+          </mc:Choice>
+          <mc:Fallback>
+            <w:pict>
+              <v:shape w14:anchorId="020EE667" id="Connector: Elbow 23" o:spid="_x0000_s1026" type="#_x0000_t34" style="position:absolute;margin-left:171pt;margin-top:9.45pt;width:42.75pt;height:108pt;z-index:251820032;visibility:visible;mso-wrap-style:square;mso-width-percent:0;mso-height-percent:0;mso-wrap-distance-left:9pt;mso-wrap-distance-top:0;mso-wrap-distance-right:9pt;mso-wrap-distance-bottom:0;mso-position-horizontal:absolute;mso-position-horizontal-relative:text;mso-position-vertical:absolute;mso-position-vertical-relative:text;mso-width-percent:0;mso-height-percent:0;mso-width-relative:margin;mso-height-relative:margin" o:gfxdata="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" adj="25010" strokecolor="black [3200]" strokeweight=".5pt">
+                <v:stroke endarrow="block"/>
+              </v:shape>
+            </w:pict>
+          </mc:Fallback>
+        </mc:AlternateContent>
+      </w:r>
+      <w:r>
+        <w:rPr>
+          <w:noProof/>
+          <w:sz w:val="36"/>
+          <w:szCs w:val="36"/>
+        </w:rPr>
+        <mc:AlternateContent>
+          <mc:Choice Requires="wps">
+            <w:drawing>
+              <wp:anchor distT="0" distB="0" distL="114300" distR="114300" simplePos="0" relativeHeight="251821056" behindDoc="0" locked="0" layoutInCell="1" allowOverlap="1">
+                <wp:simplePos x="0" y="0"/>
+                <wp:positionH relativeFrom="column">
+                  <wp:posOffset>3219449</wp:posOffset>
+                </wp:positionH>
+                <wp:positionV relativeFrom="paragraph">
+                  <wp:posOffset>129540</wp:posOffset>
+                </wp:positionV>
+                <wp:extent cx="295275" cy="1323975"/>
+                <wp:effectExtent l="228600" t="0" r="9525" b="85725"/>
+                <wp:wrapNone/>
+                <wp:docPr id="26" name="Connector: Elbow 26"/>
+                <wp:cNvGraphicFramePr/>
+                <a:graphic xmlns:a="http://schemas.openxmlformats.org/drawingml/2006/main">
+                  <a:graphicData uri="http://schemas.microsoft.com/office/word/2010/wordprocessingShape">
+                    <wps:wsp>
+                      <wps:cNvCnPr/>
+                      <wps:spPr>
+                        <a:xfrm flipH="1">
+                          <a:off x="0" y="0"/>
+                          <a:ext cx="295275" cy="1323975"/>
+                        </a:xfrm>
+                        <a:prstGeom prst="bentConnector3">
+                          <a:avLst>
+                            <a:gd name="adj1" fmla="val 174435"/>
+                          </a:avLst>
+                        </a:prstGeom>
+                        <a:ln>
+                          <a:tailEnd type="triangle"/>
+                        </a:ln>
+                      </wps:spPr>
+                      <wps:style>
+                        <a:lnRef idx="1">
+                          <a:schemeClr val="dk1"/>
+                        </a:lnRef>
+                        <a:fillRef idx="0">
+                          <a:schemeClr val="dk1"/>
+                        </a:fillRef>
+                        <a:effectRef idx="0">
+                          <a:schemeClr val="dk1"/>
+                        </a:effectRef>
+                        <a:fontRef idx="minor">
+                          <a:schemeClr val="tx1"/>
+                        </a:fontRef>
+                      </wps:style>
+                      <wps:bodyPr/>
+                    </wps:wsp>
+                  </a:graphicData>
+                </a:graphic>
+                <wp14:sizeRelH relativeFrom="margin">
+                  <wp14:pctWidth>0</wp14:pctWidth>
+                </wp14:sizeRelH>
+                <wp14:sizeRelV relativeFrom="margin">
+                  <wp14:pctHeight>0</wp14:pctHeight>
+                </wp14:sizeRelV>
+              </wp:anchor>
+            </w:drawing>
+          </mc:Choice>
+          <mc:Fallback>
+            <w:pict>
+              <v:shape w14:anchorId="3742DE03" id="Connector: Elbow 26" o:spid="_x0000_s1026" type="#_x0000_t34" style="position:absolute;margin-left:253.5pt;margin-top:10.2pt;width:23.25pt;height:104.25pt;flip:x;z-index:251821056;visibility:visible;mso-wrap-style:square;mso-width-percent:0;mso-height-percent:0;mso-wrap-distance-left:9pt;mso-wrap-distance-top:0;mso-wrap-distance-right:9pt;mso-wrap-distance-bottom:0;mso-position-horizontal:absolute;mso-position-horizontal-relative:text;mso-position-vertical:absolute;mso-position-vertical-relative:text;mso-width-percent:0;mso-height-percent:0;mso-width-relative:margin;mso-height-relative:margin" o:gfxdata="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" adj="37678" strokecolor="black [3200]" strokeweight=".5pt">
+                <v:stroke endarrow="block"/>
+              </v:shape>
+            </w:pict>
+          </mc:Fallback>
+        </mc:AlternateContent>
+      </w:r>
+      <w:r>
+        <w:rPr>
+          <w:noProof/>
+          <w:sz w:val="36"/>
+          <w:szCs w:val="36"/>
+        </w:rPr>
+        <mc:AlternateContent>
+          <mc:Choice Requires="wps">
+            <w:drawing>
+              <wp:anchor distT="0" distB="0" distL="114300" distR="114300" simplePos="0" relativeHeight="251819008" behindDoc="0" locked="0" layoutInCell="1" allowOverlap="1">
+                <wp:simplePos x="0" y="0"/>
+                <wp:positionH relativeFrom="column">
+                  <wp:posOffset>-247650</wp:posOffset>
+                </wp:positionH>
+                <wp:positionV relativeFrom="paragraph">
+                  <wp:posOffset>139065</wp:posOffset>
+                </wp:positionV>
+                <wp:extent cx="533400" cy="952500"/>
+                <wp:effectExtent l="76200" t="0" r="19050" b="57150"/>
+                <wp:wrapNone/>
+                <wp:docPr id="22" name="Connector: Elbow 22"/>
+                <wp:cNvGraphicFramePr/>
+                <a:graphic xmlns:a="http://schemas.openxmlformats.org/drawingml/2006/main">
+                  <a:graphicData uri="http://schemas.microsoft.com/office/word/2010/wordprocessingShape">
+                    <wps:wsp>
+                      <wps:cNvCnPr/>
+                      <wps:spPr>
+                        <a:xfrm flipH="1">
+                          <a:off x="0" y="0"/>
+                          <a:ext cx="533400" cy="952500"/>
+                        </a:xfrm>
+                        <a:prstGeom prst="bentConnector3">
+                          <a:avLst>
+                            <a:gd name="adj1" fmla="val 100000"/>
+                          </a:avLst>
+                        </a:prstGeom>
+                        <a:ln>
+                          <a:tailEnd type="triangle"/>
+                        </a:ln>
+                      </wps:spPr>
+                      <wps:style>
+                        <a:lnRef idx="1">
+                          <a:schemeClr val="dk1"/>
+                        </a:lnRef>
+                        <a:fillRef idx="0">
+                          <a:schemeClr val="dk1"/>
+                        </a:fillRef>
+                        <a:effectRef idx="0">
+                          <a:schemeClr val="dk1"/>
+                        </a:effectRef>
+                        <a:fontRef idx="minor">
+                          <a:schemeClr val="tx1"/>
+                        </a:fontRef>
+                      </wps:style>
+                      <wps:bodyPr/>
+                    </wps:wsp>
+                  </a:graphicData>
+                </a:graphic>
+              </wp:anchor>
+            </w:drawing>
+          </mc:Choice>
+          <mc:Fallback>
+            <w:pict>
+              <v:shape w14:anchorId="018C4278" id="Connector: Elbow 22" o:spid="_x0000_s1026" type="#_x0000_t34" style="position:absolute;margin-left:-19.5pt;margin-top:10.95pt;width:42pt;height:75pt;flip:x;z-index:251819008;visibility:visible;mso-wrap-style:square;mso-wrap-distance-left:9pt;mso-wrap-distance-top:0;mso-wrap-distance-right:9pt;mso-wrap-distance-bottom:0;mso-position-horizontal:absolute;mso-position-horizontal-relative:text;mso-position-vertical:absolute;mso-position-vertical-relative:text" o:gfxdata="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" adj="21600" strokecolor="black [3200]" strokeweight=".5pt">
+                <v:stroke endarrow="block"/>
+              </v:shape>
+            </w:pict>
+          </mc:Fallback>
+        </mc:AlternateContent>
+      </w:r>
+    </w:p>
+    <w:p>
+      <w:pPr>
+        <w:rPr>
+          <w:sz w:val="36"/>
+          <w:szCs w:val="36"/>
+        </w:rPr>
+      </w:pPr>
+      <w:r>
+        <w:rPr>
+          <w:sz w:val="36"/>
+          <w:szCs w:val="36"/>
+        </w:rPr>
+        <w:tab/>
+      </w:r>
+      <w:r>
+        <w:rPr>
+          <w:sz w:val="36"/>
+          <w:szCs w:val="36"/>
+        </w:rPr>
+        <w:tab/>
+      </w:r>
+      <w:r>
+        <w:rPr>
+          <w:sz w:val="36"/>
+          <w:szCs w:val="36"/>
+        </w:rPr>
+        <w:tab/>
+      </w:r>
+      <w:r>
+        <w:rPr>
+          <w:sz w:val="36"/>
+          <w:szCs w:val="36"/>
+        </w:rPr>
+        <w:tab/>
+      </w:r>
+      <w:r>
+        <w:rPr>
+          <w:sz w:val="36"/>
+          <w:szCs w:val="36"/>
+        </w:rPr>
+        <w:tab/>
+      </w:r>
+      <w:r>
+        <w:rPr>
+          <w:sz w:val="36"/>
+          <w:szCs w:val="36"/>
+        </w:rPr>
+        <w:tab/>
+      </w:r>
+      <w:r>
+        <w:rPr>
+          <w:sz w:val="36"/>
+          <w:szCs w:val="36"/>
+        </w:rPr>
+        <w:tab/>
+      </w:r>
+    </w:p>
+    <w:p>
+      <w:pPr>
+        <w:tabs>
+          <w:tab w:val="left" w:pos="4065"/>
+        </w:tabs>
+        <w:rPr>
+          <w:sz w:val="36"/>
+          <w:szCs w:val="36"/>
+        </w:rPr>
+      </w:pPr>
+      <w:r>
+        <w:rPr>
+          <w:b/>
+          <w:noProof/>
+          <w:sz w:val="36"/>
+          <w:szCs w:val="36"/>
+        </w:rPr>
+        <mc:AlternateContent>
+          <mc:Choice Requires="wps">
+            <w:drawing>
+              <wp:anchor distT="0" distB="0" distL="114300" distR="114300" simplePos="0" relativeHeight="251817984" behindDoc="0" locked="0" layoutInCell="1" allowOverlap="1" wp14:anchorId="2F5C57AB" wp14:editId="049C157D">
+                <wp:simplePos x="0" y="0"/>
+                <wp:positionH relativeFrom="page">
+                  <wp:posOffset>4086225</wp:posOffset>
+                </wp:positionH>
+                <wp:positionV relativeFrom="paragraph">
+                  <wp:posOffset>286385</wp:posOffset>
+                </wp:positionV>
+                <wp:extent cx="1704975" cy="809625"/>
+                <wp:effectExtent l="0" t="0" r="28575" b="28575"/>
+                <wp:wrapNone/>
+                <wp:docPr id="21" name="Rectangle 21"/>
                 <wp:cNvGraphicFramePr/>
                 <a:graphic xmlns:a="http://schemas.openxmlformats.org/drawingml/2006/main">
                   <a:graphicData uri="http://schemas.microsoft.com/office/word/2010/wordprocessingShape">
@@ -9696,7 +9690,7 @@
                       <wps:spPr>
                         <a:xfrm>
                           <a:off x="0" y="0"/>
-                          <a:ext cx="2103120" cy="822960"/>
+                          <a:ext cx="1704975" cy="809625"/>
                         </a:xfrm>
                         <a:prstGeom prst="rect">
                           <a:avLst/>
@@ -9733,7 +9727,7 @@
                                 <w:sz w:val="36"/>
                                 <w:szCs w:val="36"/>
                               </w:rPr>
-                              <w:t>Max= a</w:t>
+                              <w:t>Display Max= b</w:t>
                             </w:r>
                           </w:p>
                         </w:txbxContent>
@@ -9758,7 +9752,7 @@
           </mc:Choice>
           <mc:Fallback>
             <w:pict>
-              <v:rect id="Rectangle 62" o:spid="_x0000_s1055" style="position:absolute;margin-left:0;margin-top:177.55pt;width:165.6pt;height:64.8pt;z-index:251716608;visibility:visible;mso-wrap-style:square;mso-width-percent:0;mso-height-percent:0;mso-wrap-distance-left:9pt;mso-wrap-distance-top:0;mso-wrap-distance-right:9pt;mso-wrap-distance-bottom:0;mso-position-horizontal:center;mso-position-horizontal-relative:margin;mso-position-vertical:absolute;mso-position-vertical-relative:text;mso-width-percent:0;mso-height-percent:0;mso-width-relative:margin;mso-height-relative:margin;v-text-anchor:middle" o:gfxdata="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" fillcolor="#4472c4 [3204]" strokecolor="#1f3763 [1604]" strokeweight="1pt">
+              <v:rect w14:anchorId="2F5C57AB" id="Rectangle 21" o:spid="_x0000_s1052" style="position:absolute;margin-left:321.75pt;margin-top:22.55pt;width:134.25pt;height:63.75pt;z-index:251817984;visibility:visible;mso-wrap-style:square;mso-width-percent:0;mso-height-percent:0;mso-wrap-distance-left:9pt;mso-wrap-distance-top:0;mso-wrap-distance-right:9pt;mso-wrap-distance-bottom:0;mso-position-horizontal:absolute;mso-position-horizontal-relative:page;mso-position-vertical:absolute;mso-position-vertical-relative:text;mso-width-percent:0;mso-height-percent:0;mso-width-relative:margin;mso-height-relative:margin;v-text-anchor:middle" o:gfxdata="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" fillcolor="#4472c4 [3204]" strokecolor="#1f3763 [1604]" strokeweight="1pt">
                 <v:textbox>
                   <w:txbxContent>
                     <w:p>
@@ -9774,7 +9768,124 @@
                           <w:sz w:val="36"/>
                           <w:szCs w:val="36"/>
                         </w:rPr>
-                        <w:t>Max= a</w:t>
+                        <w:t>Display Max= b</w:t>
+                      </w:r>
+                    </w:p>
+                  </w:txbxContent>
+                </v:textbox>
+                <w10:wrap anchorx="page"/>
+              </v:rect>
+            </w:pict>
+          </mc:Fallback>
+        </mc:AlternateContent>
+      </w:r>
+      <w:r>
+        <w:rPr>
+          <w:b/>
+          <w:noProof/>
+          <w:sz w:val="36"/>
+          <w:szCs w:val="36"/>
+        </w:rPr>
+        <mc:AlternateContent>
+          <mc:Choice Requires="wps">
+            <w:drawing>
+              <wp:anchor distT="0" distB="0" distL="114300" distR="114300" simplePos="0" relativeHeight="251815936" behindDoc="0" locked="0" layoutInCell="1" allowOverlap="1" wp14:anchorId="4748E327" wp14:editId="523F27CF">
+                <wp:simplePos x="0" y="0"/>
+                <wp:positionH relativeFrom="margin">
+                  <wp:posOffset>1114425</wp:posOffset>
+                </wp:positionH>
+                <wp:positionV relativeFrom="paragraph">
+                  <wp:posOffset>292100</wp:posOffset>
+                </wp:positionV>
+                <wp:extent cx="1590675" cy="794385"/>
+                <wp:effectExtent l="0" t="0" r="28575" b="24765"/>
+                <wp:wrapNone/>
+                <wp:docPr id="20" name="Rectangle 20"/>
+                <wp:cNvGraphicFramePr/>
+                <a:graphic xmlns:a="http://schemas.openxmlformats.org/drawingml/2006/main">
+                  <a:graphicData uri="http://schemas.microsoft.com/office/word/2010/wordprocessingShape">
+                    <wps:wsp>
+                      <wps:cNvSpPr/>
+                      <wps:spPr>
+                        <a:xfrm>
+                          <a:off x="0" y="0"/>
+                          <a:ext cx="1590675" cy="794385"/>
+                        </a:xfrm>
+                        <a:prstGeom prst="rect">
+                          <a:avLst/>
+                        </a:prstGeom>
+                      </wps:spPr>
+                      <wps:style>
+                        <a:lnRef idx="2">
+                          <a:schemeClr val="accent1">
+                            <a:shade val="50000"/>
+                          </a:schemeClr>
+                        </a:lnRef>
+                        <a:fillRef idx="1">
+                          <a:schemeClr val="accent1"/>
+                        </a:fillRef>
+                        <a:effectRef idx="0">
+                          <a:schemeClr val="accent1"/>
+                        </a:effectRef>
+                        <a:fontRef idx="minor">
+                          <a:schemeClr val="lt1"/>
+                        </a:fontRef>
+                      </wps:style>
+                      <wps:txbx>
+                        <w:txbxContent>
+                          <w:p>
+                            <w:pPr>
+                              <w:rPr>
+                                <w:sz w:val="36"/>
+                                <w:szCs w:val="36"/>
+                              </w:rPr>
+                            </w:pPr>
+                            <w:r>
+                              <w:rPr>
+                                <w:sz w:val="36"/>
+                                <w:szCs w:val="36"/>
+                              </w:rPr>
+                              <w:t>Display Max=a</w:t>
+                            </w:r>
+                          </w:p>
+                        </w:txbxContent>
+                      </wps:txbx>
+                      <wps:bodyPr rot="0" spcFirstLastPara="0" vertOverflow="overflow" horzOverflow="overflow" vert="horz" wrap="square" lIns="91440" tIns="45720" rIns="91440" bIns="45720" numCol="1" spcCol="0" rtlCol="0" fromWordArt="0" anchor="ctr" anchorCtr="0" forceAA="0" compatLnSpc="1">
+                        <a:prstTxWarp prst="textNoShape">
+                          <a:avLst/>
+                        </a:prstTxWarp>
+                        <a:noAutofit/>
+                      </wps:bodyPr>
+                    </wps:wsp>
+                  </a:graphicData>
+                </a:graphic>
+                <wp14:sizeRelH relativeFrom="margin">
+                  <wp14:pctWidth>0</wp14:pctWidth>
+                </wp14:sizeRelH>
+                <wp14:sizeRelV relativeFrom="margin">
+                  <wp14:pctHeight>0</wp14:pctHeight>
+                </wp14:sizeRelV>
+              </wp:anchor>
+            </w:drawing>
+          </mc:Choice>
+          <mc:Fallback>
+            <w:pict>
+              <v:rect w14:anchorId="4748E327" id="Rectangle 20" o:spid="_x0000_s1053" style="position:absolute;margin-left:87.75pt;margin-top:23pt;width:125.25pt;height:62.55pt;z-index:251815936;visibility:visible;mso-wrap-style:square;mso-width-percent:0;mso-height-percent:0;mso-wrap-distance-left:9pt;mso-wrap-distance-top:0;mso-wrap-distance-right:9pt;mso-wrap-distance-bottom:0;mso-position-horizontal:absolute;mso-position-horizontal-relative:margin;mso-position-vertical:absolute;mso-position-vertical-relative:text;mso-width-percent:0;mso-height-percent:0;mso-width-relative:margin;mso-height-relative:margin;v-text-anchor:middle" o:gfxdata="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" fillcolor="#4472c4 [3204]" strokecolor="#1f3763 [1604]" strokeweight="1pt">
+                <v:textbox>
+                  <w:txbxContent>
+                    <w:p>
+                      <w:pPr>
+                        <w:rPr>
+                          <w:sz w:val="36"/>
+                          <w:szCs w:val="36"/>
+                        </w:rPr>
+                      </w:pPr>
+                      <w:r>
+                        <w:rPr>
+                          <w:sz w:val="36"/>
+                          <w:szCs w:val="36"/>
+                        </w:rPr>
+                        <w:t>Display Max=a</w:t>
                       </w:r>
                     </w:p>
                   </w:txbxContent>
@@ -9785,75 +9896,254 @@
           </mc:Fallback>
         </mc:AlternateContent>
       </w:r>
+      <w:r>
+        <w:rPr>
+          <w:b/>
+          <w:noProof/>
+          <w:sz w:val="36"/>
+          <w:szCs w:val="36"/>
+        </w:rPr>
+        <mc:AlternateContent>
+          <mc:Choice Requires="wps">
+            <w:drawing>
+              <wp:anchor distT="0" distB="0" distL="114300" distR="114300" simplePos="0" relativeHeight="251739136" behindDoc="0" locked="0" layoutInCell="1" allowOverlap="1" wp14:anchorId="59197A35" wp14:editId="41722CAE">
+                <wp:simplePos x="0" y="0"/>
+                <wp:positionH relativeFrom="page">
+                  <wp:align>right</wp:align>
+                </wp:positionH>
+                <wp:positionV relativeFrom="paragraph">
+                  <wp:posOffset>276860</wp:posOffset>
+                </wp:positionV>
+                <wp:extent cx="1704975" cy="809625"/>
+                <wp:effectExtent l="0" t="0" r="28575" b="28575"/>
+                <wp:wrapNone/>
+                <wp:docPr id="80" name="Rectangle 80"/>
+                <wp:cNvGraphicFramePr/>
+                <a:graphic xmlns:a="http://schemas.openxmlformats.org/drawingml/2006/main">
+                  <a:graphicData uri="http://schemas.microsoft.com/office/word/2010/wordprocessingShape">
+                    <wps:wsp>
+                      <wps:cNvSpPr/>
+                      <wps:spPr>
+                        <a:xfrm>
+                          <a:off x="0" y="0"/>
+                          <a:ext cx="1704975" cy="809625"/>
+                        </a:xfrm>
+                        <a:prstGeom prst="rect">
+                          <a:avLst/>
+                        </a:prstGeom>
+                      </wps:spPr>
+                      <wps:style>
+                        <a:lnRef idx="2">
+                          <a:schemeClr val="accent1">
+                            <a:shade val="50000"/>
+                          </a:schemeClr>
+                        </a:lnRef>
+                        <a:fillRef idx="1">
+                          <a:schemeClr val="accent1"/>
+                        </a:fillRef>
+                        <a:effectRef idx="0">
+                          <a:schemeClr val="accent1"/>
+                        </a:effectRef>
+                        <a:fontRef idx="minor">
+                          <a:schemeClr val="lt1"/>
+                        </a:fontRef>
+                      </wps:style>
+                      <wps:txbx>
+                        <w:txbxContent>
+                          <w:p>
+                            <w:pPr>
+                              <w:jc w:val="center"/>
+                              <w:rPr>
+                                <w:sz w:val="36"/>
+                                <w:szCs w:val="36"/>
+                              </w:rPr>
+                            </w:pPr>
+                            <w:r>
+                              <w:rPr>
+                                <w:sz w:val="36"/>
+                                <w:szCs w:val="36"/>
+                              </w:rPr>
+                              <w:t>Display Max= b</w:t>
+                            </w:r>
+                          </w:p>
+                        </w:txbxContent>
+                      </wps:txbx>
+                      <wps:bodyPr rot="0" spcFirstLastPara="0" vertOverflow="overflow" horzOverflow="overflow" vert="horz" wrap="square" lIns="91440" tIns="45720" rIns="91440" bIns="45720" numCol="1" spcCol="0" rtlCol="0" fromWordArt="0" anchor="ctr" anchorCtr="0" forceAA="0" compatLnSpc="1">
+                        <a:prstTxWarp prst="textNoShape">
+                          <a:avLst/>
+                        </a:prstTxWarp>
+                        <a:noAutofit/>
+                      </wps:bodyPr>
+                    </wps:wsp>
+                  </a:graphicData>
+                </a:graphic>
+                <wp14:sizeRelH relativeFrom="margin">
+                  <wp14:pctWidth>0</wp14:pctWidth>
+                </wp14:sizeRelH>
+                <wp14:sizeRelV relativeFrom="margin">
+                  <wp14:pctHeight>0</wp14:pctHeight>
+                </wp14:sizeRelV>
+              </wp:anchor>
+            </w:drawing>
+          </mc:Choice>
+          <mc:Fallback>
+            <w:pict>
+              <v:rect w14:anchorId="59197A35" id="Rectangle 80" o:spid="_x0000_s1054" style="position:absolute;margin-left:83.05pt;margin-top:21.8pt;width:134.25pt;height:63.75pt;z-index:251739136;visibility:visible;mso-wrap-style:square;mso-width-percent:0;mso-height-percent:0;mso-wrap-distance-left:9pt;mso-wrap-distance-top:0;mso-wrap-distance-right:9pt;mso-wrap-distance-bottom:0;mso-position-horizontal:right;mso-position-horizontal-relative:page;mso-position-vertical:absolute;mso-position-vertical-relative:text;mso-width-percent:0;mso-height-percent:0;mso-width-relative:margin;mso-height-relative:margin;v-text-anchor:middle" o:gfxdata="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" fillcolor="#4472c4 [3204]" strokecolor="#1f3763 [1604]" strokeweight="1pt">
+                <v:textbox>
+                  <w:txbxContent>
+                    <w:p>
+                      <w:pPr>
+                        <w:jc w:val="center"/>
+                        <w:rPr>
+                          <w:sz w:val="36"/>
+                          <w:szCs w:val="36"/>
+                        </w:rPr>
+                      </w:pPr>
+                      <w:r>
+                        <w:rPr>
+                          <w:sz w:val="36"/>
+                          <w:szCs w:val="36"/>
+                        </w:rPr>
+                        <w:t>Display Max= b</w:t>
+                      </w:r>
+                    </w:p>
+                  </w:txbxContent>
+                </v:textbox>
+                <w10:wrap anchorx="page"/>
+              </v:rect>
+            </w:pict>
+          </mc:Fallback>
+        </mc:AlternateContent>
+      </w:r>
+      <w:r>
+        <w:rPr>
+          <w:b/>
+          <w:noProof/>
+          <w:sz w:val="36"/>
+          <w:szCs w:val="36"/>
+        </w:rPr>
+        <mc:AlternateContent>
+          <mc:Choice Requires="wps">
+            <w:drawing>
+              <wp:anchor distT="0" distB="0" distL="114300" distR="114300" simplePos="0" relativeHeight="251737088" behindDoc="0" locked="0" layoutInCell="1" allowOverlap="1" wp14:anchorId="1E9F251E" wp14:editId="5A5FC0F8">
+                <wp:simplePos x="0" y="0"/>
+                <wp:positionH relativeFrom="margin">
+                  <wp:posOffset>-895350</wp:posOffset>
+                </wp:positionH>
+                <wp:positionV relativeFrom="paragraph">
+                  <wp:posOffset>305435</wp:posOffset>
+                </wp:positionV>
+                <wp:extent cx="1590675" cy="794385"/>
+                <wp:effectExtent l="0" t="0" r="28575" b="24765"/>
+                <wp:wrapNone/>
+                <wp:docPr id="79" name="Rectangle 79"/>
+                <wp:cNvGraphicFramePr/>
+                <a:graphic xmlns:a="http://schemas.openxmlformats.org/drawingml/2006/main">
+                  <a:graphicData uri="http://schemas.microsoft.com/office/word/2010/wordprocessingShape">
+                    <wps:wsp>
+                      <wps:cNvSpPr/>
+                      <wps:spPr>
+                        <a:xfrm>
+                          <a:off x="0" y="0"/>
+                          <a:ext cx="1590675" cy="794385"/>
+                        </a:xfrm>
+                        <a:prstGeom prst="rect">
+                          <a:avLst/>
+                        </a:prstGeom>
+                      </wps:spPr>
+                      <wps:style>
+                        <a:lnRef idx="2">
+                          <a:schemeClr val="accent1">
+                            <a:shade val="50000"/>
+                          </a:schemeClr>
+                        </a:lnRef>
+                        <a:fillRef idx="1">
+                          <a:schemeClr val="accent1"/>
+                        </a:fillRef>
+                        <a:effectRef idx="0">
+                          <a:schemeClr val="accent1"/>
+                        </a:effectRef>
+                        <a:fontRef idx="minor">
+                          <a:schemeClr val="lt1"/>
+                        </a:fontRef>
+                      </wps:style>
+                      <wps:txbx>
+                        <w:txbxContent>
+                          <w:p>
+                            <w:pPr>
+                              <w:rPr>
+                                <w:sz w:val="36"/>
+                                <w:szCs w:val="36"/>
+                              </w:rPr>
+                            </w:pPr>
+                            <w:r>
+                              <w:rPr>
+                                <w:sz w:val="36"/>
+                                <w:szCs w:val="36"/>
+                              </w:rPr>
+                              <w:t>Display Max=a</w:t>
+                            </w:r>
+                          </w:p>
+                        </w:txbxContent>
+                      </wps:txbx>
+                      <wps:bodyPr rot="0" spcFirstLastPara="0" vertOverflow="overflow" horzOverflow="overflow" vert="horz" wrap="square" lIns="91440" tIns="45720" rIns="91440" bIns="45720" numCol="1" spcCol="0" rtlCol="0" fromWordArt="0" anchor="ctr" anchorCtr="0" forceAA="0" compatLnSpc="1">
+                        <a:prstTxWarp prst="textNoShape">
+                          <a:avLst/>
+                        </a:prstTxWarp>
+                        <a:noAutofit/>
+                      </wps:bodyPr>
+                    </wps:wsp>
+                  </a:graphicData>
+                </a:graphic>
+                <wp14:sizeRelH relativeFrom="margin">
+                  <wp14:pctWidth>0</wp14:pctWidth>
+                </wp14:sizeRelH>
+                <wp14:sizeRelV relativeFrom="margin">
+                  <wp14:pctHeight>0</wp14:pctHeight>
+                </wp14:sizeRelV>
+              </wp:anchor>
+            </w:drawing>
+          </mc:Choice>
+          <mc:Fallback>
+            <w:pict>
+              <v:rect w14:anchorId="1E9F251E" id="Rectangle 79" o:spid="_x0000_s1055" style="position:absolute;margin-left:-70.5pt;margin-top:24.05pt;width:125.25pt;height:62.55pt;z-index:251737088;visibility:visible;mso-wrap-style:square;mso-width-percent:0;mso-height-percent:0;mso-wrap-distance-left:9pt;mso-wrap-distance-top:0;mso-wrap-distance-right:9pt;mso-wrap-distance-bottom:0;mso-position-horizontal:absolute;mso-position-horizontal-relative:margin;mso-position-vertical:absolute;mso-position-vertical-relative:text;mso-width-percent:0;mso-height-percent:0;mso-width-relative:margin;mso-height-relative:margin;v-text-anchor:middle" o:gfxdata="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" fillcolor="#4472c4 [3204]" strokecolor="#1f3763 [1604]" strokeweight="1pt">
+                <v:textbox>
+                  <w:txbxContent>
+                    <w:p>
+                      <w:pPr>
+                        <w:rPr>
+                          <w:sz w:val="36"/>
+                          <w:szCs w:val="36"/>
+                        </w:rPr>
+                      </w:pPr>
+                      <w:r>
+                        <w:rPr>
+                          <w:sz w:val="36"/>
+                          <w:szCs w:val="36"/>
+                        </w:rPr>
+                        <w:t>Display Max=a</w:t>
+                      </w:r>
+                    </w:p>
+                  </w:txbxContent>
+                </v:textbox>
+                <w10:wrap anchorx="margin"/>
+              </v:rect>
+            </w:pict>
+          </mc:Fallback>
+        </mc:AlternateContent>
+      </w:r>
+      <w:r>
+        <w:rPr>
+          <w:sz w:val="36"/>
+          <w:szCs w:val="36"/>
+        </w:rPr>
+        <w:tab/>
+      </w:r>
     </w:p>
     <w:p>
       <w:pPr>
-        <w:rPr>
-          <w:sz w:val="36"/>
-          <w:szCs w:val="36"/>
-        </w:rPr>
-      </w:pPr>
-    </w:p>
-    <w:p>
-      <w:pPr>
-        <w:rPr>
-          <w:sz w:val="36"/>
-          <w:szCs w:val="36"/>
-        </w:rPr>
-      </w:pPr>
-    </w:p>
-    <w:p>
-      <w:pPr>
-        <w:rPr>
-          <w:sz w:val="36"/>
-          <w:szCs w:val="36"/>
-        </w:rPr>
-      </w:pPr>
-    </w:p>
-    <w:p>
-      <w:pPr>
-        <w:rPr>
-          <w:sz w:val="36"/>
-          <w:szCs w:val="36"/>
-        </w:rPr>
-      </w:pPr>
-    </w:p>
-    <w:p>
-      <w:pPr>
-        <w:rPr>
-          <w:sz w:val="36"/>
-          <w:szCs w:val="36"/>
-        </w:rPr>
-      </w:pPr>
-    </w:p>
-    <w:p>
-      <w:pPr>
-        <w:rPr>
-          <w:sz w:val="36"/>
-          <w:szCs w:val="36"/>
-        </w:rPr>
-      </w:pPr>
-    </w:p>
-    <w:p>
-      <w:pPr>
-        <w:rPr>
-          <w:sz w:val="36"/>
-          <w:szCs w:val="36"/>
-        </w:rPr>
-      </w:pPr>
-    </w:p>
-    <w:p>
-      <w:pPr>
-        <w:rPr>
-          <w:sz w:val="36"/>
-          <w:szCs w:val="36"/>
-        </w:rPr>
-      </w:pPr>
-    </w:p>
-    <w:p>
-      <w:pPr>
         <w:tabs>
-          <w:tab w:val="left" w:pos="1080"/>
+          <w:tab w:val="left" w:pos="6600"/>
         </w:tabs>
         <w:rPr>
           <w:sz w:val="36"/>
@@ -9866,73 +10156,6 @@
           <w:szCs w:val="36"/>
         </w:rPr>
         <w:tab/>
-        <w:t xml:space="preserve">True </w:t>
-      </w:r>
-    </w:p>
-    <w:p>
-      <w:pPr>
-        <w:rPr>
-          <w:sz w:val="36"/>
-          <w:szCs w:val="36"/>
-        </w:rPr>
-      </w:pPr>
-    </w:p>
-    <w:p>
-      <w:pPr>
-        <w:rPr>
-          <w:sz w:val="36"/>
-          <w:szCs w:val="36"/>
-        </w:rPr>
-      </w:pPr>
-      <w:r>
-        <w:rPr>
-          <w:sz w:val="36"/>
-          <w:szCs w:val="36"/>
-        </w:rPr>
-        <w:tab/>
-      </w:r>
-      <w:r>
-        <w:rPr>
-          <w:sz w:val="36"/>
-          <w:szCs w:val="36"/>
-        </w:rPr>
-        <w:tab/>
-      </w:r>
-      <w:r>
-        <w:rPr>
-          <w:sz w:val="36"/>
-          <w:szCs w:val="36"/>
-        </w:rPr>
-        <w:tab/>
-      </w:r>
-      <w:r>
-        <w:rPr>
-          <w:sz w:val="36"/>
-          <w:szCs w:val="36"/>
-        </w:rPr>
-        <w:tab/>
-      </w:r>
-      <w:r>
-        <w:rPr>
-          <w:sz w:val="36"/>
-          <w:szCs w:val="36"/>
-        </w:rPr>
-        <w:tab/>
-      </w:r>
-      <w:r>
-        <w:rPr>
-          <w:sz w:val="36"/>
-          <w:szCs w:val="36"/>
-        </w:rPr>
-        <w:tab/>
-      </w:r>
-      <w:r>
-        <w:rPr>
-          <w:sz w:val="36"/>
-          <w:szCs w:val="36"/>
-        </w:rPr>
-        <w:tab/>
-        <w:t>False</w:t>
       </w:r>
     </w:p>
     <w:p>
@@ -9947,41 +10170,212 @@
       </w:pPr>
       <w:r>
         <w:rPr>
-          <w:sz w:val="36"/>
-          <w:szCs w:val="36"/>
-        </w:rPr>
-        <w:tab/>
-      </w:r>
-    </w:p>
-    <w:p>
-      <w:pPr>
-        <w:tabs>
-          <w:tab w:val="left" w:pos="6600"/>
-        </w:tabs>
-        <w:rPr>
-          <w:sz w:val="36"/>
-          <w:szCs w:val="36"/>
-        </w:rPr>
-      </w:pPr>
-      <w:r>
-        <w:rPr>
-          <w:sz w:val="36"/>
-          <w:szCs w:val="36"/>
-        </w:rPr>
-        <w:tab/>
-        <w:t>True</w:t>
-      </w:r>
-    </w:p>
-    <w:p>
-      <w:pPr>
-        <w:tabs>
-          <w:tab w:val="left" w:pos="4065"/>
-        </w:tabs>
-        <w:rPr>
-          <w:sz w:val="36"/>
-          <w:szCs w:val="36"/>
-        </w:rPr>
-      </w:pPr>
+          <w:noProof/>
+          <w:sz w:val="36"/>
+          <w:szCs w:val="36"/>
+        </w:rPr>
+        <mc:AlternateContent>
+          <mc:Choice Requires="wps">
+            <w:drawing>
+              <wp:anchor distT="0" distB="0" distL="114300" distR="114300" simplePos="0" relativeHeight="251825152" behindDoc="0" locked="0" layoutInCell="1" allowOverlap="1">
+                <wp:simplePos x="0" y="0"/>
+                <wp:positionH relativeFrom="column">
+                  <wp:posOffset>4095750</wp:posOffset>
+                </wp:positionH>
+                <wp:positionV relativeFrom="paragraph">
+                  <wp:posOffset>280669</wp:posOffset>
+                </wp:positionV>
+                <wp:extent cx="47625" cy="1114425"/>
+                <wp:effectExtent l="38100" t="0" r="66675" b="47625"/>
+                <wp:wrapNone/>
+                <wp:docPr id="32" name="Connector: Elbow 32"/>
+                <wp:cNvGraphicFramePr/>
+                <a:graphic xmlns:a="http://schemas.openxmlformats.org/drawingml/2006/main">
+                  <a:graphicData uri="http://schemas.microsoft.com/office/word/2010/wordprocessingShape">
+                    <wps:wsp>
+                      <wps:cNvCnPr/>
+                      <wps:spPr>
+                        <a:xfrm>
+                          <a:off x="0" y="0"/>
+                          <a:ext cx="47625" cy="1114425"/>
+                        </a:xfrm>
+                        <a:prstGeom prst="bentConnector3">
+                          <a:avLst/>
+                        </a:prstGeom>
+                        <a:ln>
+                          <a:tailEnd type="triangle"/>
+                        </a:ln>
+                      </wps:spPr>
+                      <wps:style>
+                        <a:lnRef idx="1">
+                          <a:schemeClr val="dk1"/>
+                        </a:lnRef>
+                        <a:fillRef idx="0">
+                          <a:schemeClr val="dk1"/>
+                        </a:fillRef>
+                        <a:effectRef idx="0">
+                          <a:schemeClr val="dk1"/>
+                        </a:effectRef>
+                        <a:fontRef idx="minor">
+                          <a:schemeClr val="tx1"/>
+                        </a:fontRef>
+                      </wps:style>
+                      <wps:bodyPr/>
+                    </wps:wsp>
+                  </a:graphicData>
+                </a:graphic>
+              </wp:anchor>
+            </w:drawing>
+          </mc:Choice>
+          <mc:Fallback>
+            <w:pict>
+              <v:shape w14:anchorId="6022380B" id="Connector: Elbow 32" o:spid="_x0000_s1026" type="#_x0000_t34" style="position:absolute;margin-left:322.5pt;margin-top:22.1pt;width:3.75pt;height:87.75pt;z-index:251825152;visibility:visible;mso-wrap-style:square;mso-wrap-distance-left:9pt;mso-wrap-distance-top:0;mso-wrap-distance-right:9pt;mso-wrap-distance-bottom:0;mso-position-horizontal:absolute;mso-position-horizontal-relative:text;mso-position-vertical:absolute;mso-position-vertical-relative:text" o:gfxdata="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" strokecolor="black [3200]" strokeweight=".5pt">
+                <v:stroke endarrow="block"/>
+              </v:shape>
+            </w:pict>
+          </mc:Fallback>
+        </mc:AlternateContent>
+      </w:r>
+      <w:r>
+        <w:rPr>
+          <w:noProof/>
+          <w:sz w:val="36"/>
+          <w:szCs w:val="36"/>
+        </w:rPr>
+        <mc:AlternateContent>
+          <mc:Choice Requires="wps">
+            <w:drawing>
+              <wp:anchor distT="0" distB="0" distL="114300" distR="114300" simplePos="0" relativeHeight="251824128" behindDoc="0" locked="0" layoutInCell="1" allowOverlap="1">
+                <wp:simplePos x="0" y="0"/>
+                <wp:positionH relativeFrom="column">
+                  <wp:posOffset>-161925</wp:posOffset>
+                </wp:positionH>
+                <wp:positionV relativeFrom="paragraph">
+                  <wp:posOffset>290195</wp:posOffset>
+                </wp:positionV>
+                <wp:extent cx="2000250" cy="1066800"/>
+                <wp:effectExtent l="76200" t="0" r="76200" b="95250"/>
+                <wp:wrapNone/>
+                <wp:docPr id="30" name="Connector: Elbow 30"/>
+                <wp:cNvGraphicFramePr/>
+                <a:graphic xmlns:a="http://schemas.openxmlformats.org/drawingml/2006/main">
+                  <a:graphicData uri="http://schemas.microsoft.com/office/word/2010/wordprocessingShape">
+                    <wps:wsp>
+                      <wps:cNvCnPr/>
+                      <wps:spPr>
+                        <a:xfrm>
+                          <a:off x="0" y="0"/>
+                          <a:ext cx="2000250" cy="1066800"/>
+                        </a:xfrm>
+                        <a:prstGeom prst="bentConnector3">
+                          <a:avLst>
+                            <a:gd name="adj1" fmla="val -3810"/>
+                          </a:avLst>
+                        </a:prstGeom>
+                        <a:ln>
+                          <a:tailEnd type="triangle"/>
+                        </a:ln>
+                      </wps:spPr>
+                      <wps:style>
+                        <a:lnRef idx="1">
+                          <a:schemeClr val="dk1"/>
+                        </a:lnRef>
+                        <a:fillRef idx="0">
+                          <a:schemeClr val="dk1"/>
+                        </a:fillRef>
+                        <a:effectRef idx="0">
+                          <a:schemeClr val="dk1"/>
+                        </a:effectRef>
+                        <a:fontRef idx="minor">
+                          <a:schemeClr val="tx1"/>
+                        </a:fontRef>
+                      </wps:style>
+                      <wps:bodyPr/>
+                    </wps:wsp>
+                  </a:graphicData>
+                </a:graphic>
+              </wp:anchor>
+            </w:drawing>
+          </mc:Choice>
+          <mc:Fallback>
+            <w:pict>
+              <v:shape w14:anchorId="66463927" id="Connector: Elbow 30" o:spid="_x0000_s1026" type="#_x0000_t34" style="position:absolute;margin-left:-12.75pt;margin-top:22.85pt;width:157.5pt;height:84pt;z-index:251824128;visibility:visible;mso-wrap-style:square;mso-wrap-distance-left:9pt;mso-wrap-distance-top:0;mso-wrap-distance-right:9pt;mso-wrap-distance-bottom:0;mso-position-horizontal:absolute;mso-position-horizontal-relative:text;mso-position-vertical:absolute;mso-position-vertical-relative:text" o:gfxdata="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" adj="-823" strokecolor="black [3200]" strokeweight=".5pt">
+                <v:stroke endarrow="block"/>
+              </v:shape>
+            </w:pict>
+          </mc:Fallback>
+        </mc:AlternateContent>
+      </w:r>
+      <w:r>
+        <w:rPr>
+          <w:noProof/>
+          <w:sz w:val="36"/>
+          <w:szCs w:val="36"/>
+        </w:rPr>
+        <mc:AlternateContent>
+          <mc:Choice Requires="wps">
+            <w:drawing>
+              <wp:anchor distT="0" distB="0" distL="114300" distR="114300" simplePos="0" relativeHeight="251823104" behindDoc="0" locked="0" layoutInCell="1" allowOverlap="1">
+                <wp:simplePos x="0" y="0"/>
+                <wp:positionH relativeFrom="column">
+                  <wp:posOffset>1790700</wp:posOffset>
+                </wp:positionH>
+                <wp:positionV relativeFrom="paragraph">
+                  <wp:posOffset>290194</wp:posOffset>
+                </wp:positionV>
+                <wp:extent cx="495300" cy="1057275"/>
+                <wp:effectExtent l="0" t="0" r="76200" b="85725"/>
+                <wp:wrapNone/>
+                <wp:docPr id="28" name="Connector: Elbow 28"/>
+                <wp:cNvGraphicFramePr/>
+                <a:graphic xmlns:a="http://schemas.openxmlformats.org/drawingml/2006/main">
+                  <a:graphicData uri="http://schemas.microsoft.com/office/word/2010/wordprocessingShape">
+                    <wps:wsp>
+                      <wps:cNvCnPr/>
+                      <wps:spPr>
+                        <a:xfrm>
+                          <a:off x="0" y="0"/>
+                          <a:ext cx="495300" cy="1057275"/>
+                        </a:xfrm>
+                        <a:prstGeom prst="bentConnector3">
+                          <a:avLst>
+                            <a:gd name="adj1" fmla="val 0"/>
+                          </a:avLst>
+                        </a:prstGeom>
+                        <a:ln>
+                          <a:tailEnd type="triangle"/>
+                        </a:ln>
+                      </wps:spPr>
+                      <wps:style>
+                        <a:lnRef idx="1">
+                          <a:schemeClr val="dk1"/>
+                        </a:lnRef>
+                        <a:fillRef idx="0">
+                          <a:schemeClr val="dk1"/>
+                        </a:fillRef>
+                        <a:effectRef idx="0">
+                          <a:schemeClr val="dk1"/>
+                        </a:effectRef>
+                        <a:fontRef idx="minor">
+                          <a:schemeClr val="tx1"/>
+                        </a:fontRef>
+                      </wps:style>
+                      <wps:bodyPr/>
+                    </wps:wsp>
+                  </a:graphicData>
+                </a:graphic>
+              </wp:anchor>
+            </w:drawing>
+          </mc:Choice>
+          <mc:Fallback>
+            <w:pict>
+              <v:shape w14:anchorId="049E0660" id="Connector: Elbow 28" o:spid="_x0000_s1026" type="#_x0000_t34" style="position:absolute;margin-left:141pt;margin-top:22.85pt;width:39pt;height:83.25pt;z-index:251823104;visibility:visible;mso-wrap-style:square;mso-wrap-distance-left:9pt;mso-wrap-distance-top:0;mso-wrap-distance-right:9pt;mso-wrap-distance-bottom:0;mso-position-horizontal:absolute;mso-position-horizontal-relative:text;mso-position-vertical:absolute;mso-position-vertical-relative:text" o:gfxdata="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" adj="0" strokecolor="black [3200]" strokeweight=".5pt">
+                <v:stroke endarrow="block"/>
+              </v:shape>
+            </w:pict>
+          </mc:Fallback>
+        </mc:AlternateContent>
+      </w:r>
     </w:p>
     <w:p>
       <w:pPr>
@@ -10006,7 +10400,6 @@
           <w:szCs w:val="36"/>
         </w:rPr>
         <w:tab/>
-        <w:t>False</w:t>
       </w:r>
     </w:p>
     <w:p>
@@ -10016,6 +10409,123 @@
           <w:szCs w:val="36"/>
         </w:rPr>
       </w:pPr>
+      <w:r>
+        <w:rPr>
+          <w:b/>
+          <w:noProof/>
+          <w:sz w:val="36"/>
+          <w:szCs w:val="36"/>
+        </w:rPr>
+        <mc:AlternateContent>
+          <mc:Choice Requires="wps">
+            <w:drawing>
+              <wp:anchor distT="0" distB="0" distL="114300" distR="114300" simplePos="0" relativeHeight="251721728" behindDoc="0" locked="0" layoutInCell="1" allowOverlap="1" wp14:anchorId="2200C001" wp14:editId="11D2AB60">
+                <wp:simplePos x="0" y="0"/>
+                <wp:positionH relativeFrom="margin">
+                  <wp:align>center</wp:align>
+                </wp:positionH>
+                <wp:positionV relativeFrom="paragraph">
+                  <wp:posOffset>106680</wp:posOffset>
+                </wp:positionV>
+                <wp:extent cx="1463040" cy="914400"/>
+                <wp:effectExtent l="0" t="0" r="22860" b="19050"/>
+                <wp:wrapNone/>
+                <wp:docPr id="65" name="Oval 65"/>
+                <wp:cNvGraphicFramePr/>
+                <a:graphic xmlns:a="http://schemas.openxmlformats.org/drawingml/2006/main">
+                  <a:graphicData uri="http://schemas.microsoft.com/office/word/2010/wordprocessingShape">
+                    <wps:wsp>
+                      <wps:cNvSpPr/>
+                      <wps:spPr>
+                        <a:xfrm>
+                          <a:off x="0" y="0"/>
+                          <a:ext cx="1463040" cy="914400"/>
+                        </a:xfrm>
+                        <a:prstGeom prst="ellipse">
+                          <a:avLst/>
+                        </a:prstGeom>
+                      </wps:spPr>
+                      <wps:style>
+                        <a:lnRef idx="2">
+                          <a:schemeClr val="accent1">
+                            <a:shade val="50000"/>
+                          </a:schemeClr>
+                        </a:lnRef>
+                        <a:fillRef idx="1">
+                          <a:schemeClr val="accent1"/>
+                        </a:fillRef>
+                        <a:effectRef idx="0">
+                          <a:schemeClr val="accent1"/>
+                        </a:effectRef>
+                        <a:fontRef idx="minor">
+                          <a:schemeClr val="lt1"/>
+                        </a:fontRef>
+                      </wps:style>
+                      <wps:txbx>
+                        <w:txbxContent>
+                          <w:p>
+                            <w:pPr>
+                              <w:jc w:val="center"/>
+                              <w:rPr>
+                                <w:sz w:val="36"/>
+                                <w:szCs w:val="36"/>
+                              </w:rPr>
+                            </w:pPr>
+                            <w:r>
+                              <w:rPr>
+                                <w:sz w:val="36"/>
+                                <w:szCs w:val="36"/>
+                              </w:rPr>
+                              <w:t>End.</w:t>
+                            </w:r>
+                          </w:p>
+                        </w:txbxContent>
+                      </wps:txbx>
+                      <wps:bodyPr rot="0" spcFirstLastPara="0" vertOverflow="overflow" horzOverflow="overflow" vert="horz" wrap="square" lIns="91440" tIns="45720" rIns="91440" bIns="45720" numCol="1" spcCol="0" rtlCol="0" fromWordArt="0" anchor="ctr" anchorCtr="0" forceAA="0" compatLnSpc="1">
+                        <a:prstTxWarp prst="textNoShape">
+                          <a:avLst/>
+                        </a:prstTxWarp>
+                        <a:noAutofit/>
+                      </wps:bodyPr>
+                    </wps:wsp>
+                  </a:graphicData>
+                </a:graphic>
+                <wp14:sizeRelH relativeFrom="margin">
+                  <wp14:pctWidth>0</wp14:pctWidth>
+                </wp14:sizeRelH>
+              </wp:anchor>
+            </w:drawing>
+          </mc:Choice>
+          <mc:Fallback>
+            <w:pict>
+              <v:oval w14:anchorId="2200C001" id="Oval 65" o:spid="_x0000_s1056" style="position:absolute;margin-left:0;margin-top:8.4pt;width:115.2pt;height:1in;z-index:251721728;visibility:visible;mso-wrap-style:square;mso-width-percent:0;mso-wrap-distance-left:9pt;mso-wrap-distance-top:0;mso-wrap-distance-right:9pt;mso-wrap-distance-bottom:0;mso-position-horizontal:center;mso-position-horizontal-relative:margin;mso-position-vertical:absolute;mso-position-vertical-relative:text;mso-width-percent:0;mso-width-relative:margin;v-text-anchor:middle" o:gfxdata="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" fillcolor="#4472c4 [3204]" strokecolor="#1f3763 [1604]" strokeweight="1pt">
+                <v:stroke joinstyle="miter"/>
+                <v:textbox>
+                  <w:txbxContent>
+                    <w:p>
+                      <w:pPr>
+                        <w:jc w:val="center"/>
+                        <w:rPr>
+                          <w:sz w:val="36"/>
+                          <w:szCs w:val="36"/>
+                        </w:rPr>
+                      </w:pPr>
+                      <w:r>
+                        <w:rPr>
+                          <w:sz w:val="36"/>
+                          <w:szCs w:val="36"/>
+                        </w:rPr>
+                        <w:t>End.</w:t>
+                      </w:r>
+                    </w:p>
+                  </w:txbxContent>
+                </v:textbox>
+                <w10:wrap anchorx="margin"/>
+              </v:oval>
+            </w:pict>
+          </mc:Fallback>
+        </mc:AlternateContent>
+      </w:r>
       <w:r>
         <w:rPr>
           <w:sz w:val="36"/>
@@ -11667,7 +12177,7 @@
           </mc:Choice>
           <mc:Fallback>
             <w:pict>
-              <v:oval id="Oval 84" o:spid="_x0000_s1056" style="position:absolute;margin-left:188.25pt;margin-top:9.75pt;width:105pt;height:55.5pt;z-index:251744256;visibility:visible;mso-wrap-style:square;mso-width-percent:0;mso-height-percent:0;mso-wrap-distance-left:9pt;mso-wrap-distance-top:0;mso-wrap-distance-right:9pt;mso-wrap-distance-bottom:0;mso-position-horizontal:absolute;mso-position-horizontal-relative:margin;mso-position-vertical:absolute;mso-position-vertical-relative:text;mso-width-percent:0;mso-height-percent:0;mso-width-relative:margin;mso-height-relative:margin;v-text-anchor:middle" o:gfxdata="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" fillcolor="#4472c4 [3204]" strokecolor="#1f3763 [1604]" strokeweight="1pt">
+              <v:oval id="Oval 84" o:spid="_x0000_s1057" style="position:absolute;margin-left:188.25pt;margin-top:9.75pt;width:105pt;height:55.5pt;z-index:251744256;visibility:visible;mso-wrap-style:square;mso-width-percent:0;mso-height-percent:0;mso-wrap-distance-left:9pt;mso-wrap-distance-top:0;mso-wrap-distance-right:9pt;mso-wrap-distance-bottom:0;mso-position-horizontal:absolute;mso-position-horizontal-relative:margin;mso-position-vertical:absolute;mso-position-vertical-relative:text;mso-width-percent:0;mso-height-percent:0;mso-width-relative:margin;mso-height-relative:margin;v-text-anchor:middle" o:gfxdata="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" fillcolor="#4472c4 [3204]" strokecolor="#1f3763 [1604]" strokeweight="1pt">
                 <v:stroke joinstyle="miter"/>
                 <v:textbox>
                   <w:txbxContent>
@@ -11905,7 +12415,7 @@
           </mc:Choice>
           <mc:Fallback>
             <w:pict>
-              <v:oval w14:anchorId="3B6E85B3" id="Oval 104" o:spid="_x0000_s1057" style="position:absolute;left:0;text-align:left;margin-left:384pt;margin-top:372.35pt;width:105pt;height:55.5pt;z-index:251768832;visibility:visible;mso-wrap-style:square;mso-width-percent:0;mso-height-percent:0;mso-wrap-distance-left:9pt;mso-wrap-distance-top:0;mso-wrap-distance-right:9pt;mso-wrap-distance-bottom:0;mso-position-horizontal:absolute;mso-position-horizontal-relative:margin;mso-position-vertical:absolute;mso-position-vertical-relative:text;mso-width-percent:0;mso-height-percent:0;mso-width-relative:margin;mso-height-relative:margin;v-text-anchor:middle" o:gfxdata="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" fillcolor="#4472c4 [3204]" strokecolor="#1f3763 [1604]" strokeweight="1pt">
+              <v:oval w14:anchorId="3B6E85B3" id="Oval 104" o:spid="_x0000_s1058" style="position:absolute;left:0;text-align:left;margin-left:384pt;margin-top:372.35pt;width:105pt;height:55.5pt;z-index:251768832;visibility:visible;mso-wrap-style:square;mso-width-percent:0;mso-height-percent:0;mso-wrap-distance-left:9pt;mso-wrap-distance-top:0;mso-wrap-distance-right:9pt;mso-wrap-distance-bottom:0;mso-position-horizontal:absolute;mso-position-horizontal-relative:margin;mso-position-vertical:absolute;mso-position-vertical-relative:text;mso-width-percent:0;mso-height-percent:0;mso-width-relative:margin;mso-height-relative:margin;v-text-anchor:middle" o:gfxdata="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" fillcolor="#4472c4 [3204]" strokecolor="#1f3763 [1604]" strokeweight="1pt">
                 <v:stroke joinstyle="miter"/>
                 <v:textbox>
                   <w:txbxContent>
@@ -12545,7 +13055,7 @@
           </mc:Choice>
           <mc:Fallback>
             <w:pict>
-              <v:shape w14:anchorId="7EE89E40" id="Parallelogram 88" o:spid="_x0000_s1058" type="#_x0000_t7" style="position:absolute;left:0;text-align:left;margin-left:345pt;margin-top:223.85pt;width:187.2pt;height:1in;z-index:251749376;visibility:visible;mso-wrap-style:square;mso-width-percent:0;mso-height-percent:0;mso-wrap-distance-left:9pt;mso-wrap-distance-top:0;mso-wrap-distance-right:9pt;mso-wrap-distance-bottom:0;mso-position-horizontal:absolute;mso-position-horizontal-relative:text;mso-position-vertical:absolute;mso-position-vertical-relative:text;mso-width-percent:0;mso-height-percent:0;mso-width-relative:margin;mso-height-relative:margin;v-text-anchor:middle" o:gfxdata="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" adj="2077" fillcolor="#4472c4 [3204]" strokecolor="#1f3763 [1604]" strokeweight="1pt">
+              <v:shape w14:anchorId="7EE89E40" id="Parallelogram 88" o:spid="_x0000_s1059" type="#_x0000_t7" style="position:absolute;left:0;text-align:left;margin-left:345pt;margin-top:223.85pt;width:187.2pt;height:1in;z-index:251749376;visibility:visible;mso-wrap-style:square;mso-width-percent:0;mso-height-percent:0;mso-wrap-distance-left:9pt;mso-wrap-distance-top:0;mso-wrap-distance-right:9pt;mso-wrap-distance-bottom:0;mso-position-horizontal:absolute;mso-position-horizontal-relative:text;mso-position-vertical:absolute;mso-position-vertical-relative:text;mso-width-percent:0;mso-height-percent:0;mso-width-relative:margin;mso-height-relative:margin;v-text-anchor:middle" o:gfxdata="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" adj="2077" fillcolor="#4472c4 [3204]" strokecolor="#1f3763 [1604]" strokeweight="1pt">
                 <v:textbox>
                   <w:txbxContent>
                     <w:p>
@@ -12816,7 +13326,7 @@
           </mc:Choice>
           <mc:Fallback>
             <w:pict>
-              <v:shape w14:anchorId="6307E5A0" id="Flowchart: Process 91" o:spid="_x0000_s1059" type="#_x0000_t109" style="position:absolute;left:0;text-align:left;margin-left:153.75pt;margin-top:558.35pt;width:171pt;height:48.25pt;z-index:251755520;visibility:visible;mso-wrap-style:square;mso-width-percent:0;mso-wrap-distance-left:9pt;mso-wrap-distance-top:0;mso-wrap-distance-right:9pt;mso-wrap-distance-bottom:0;mso-position-horizontal:absolute;mso-position-horizontal-relative:text;mso-position-vertical:absolute;mso-position-vertical-relative:text;mso-width-percent:0;mso-width-relative:margin;v-text-anchor:middle" o:gfxdata="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" fillcolor="#4472c4 [3204]" strokecolor="#1f3763 [1604]" strokeweight="1pt">
+              <v:shape w14:anchorId="6307E5A0" id="Flowchart: Process 91" o:spid="_x0000_s1060" type="#_x0000_t109" style="position:absolute;left:0;text-align:left;margin-left:153.75pt;margin-top:558.35pt;width:171pt;height:48.25pt;z-index:251755520;visibility:visible;mso-wrap-style:square;mso-width-percent:0;mso-wrap-distance-left:9pt;mso-wrap-distance-top:0;mso-wrap-distance-right:9pt;mso-wrap-distance-bottom:0;mso-position-horizontal:absolute;mso-position-horizontal-relative:text;mso-position-vertical:absolute;mso-position-vertical-relative:text;mso-width-percent:0;mso-width-relative:margin;v-text-anchor:middle" o:gfxdata="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" fillcolor="#4472c4 [3204]" strokecolor="#1f3763 [1604]" strokeweight="1pt">
                 <v:textbox>
                   <w:txbxContent>
                     <w:p>
@@ -12940,7 +13450,7 @@
           </mc:Choice>
           <mc:Fallback>
             <w:pict>
-              <v:shape w14:anchorId="01E8A2EE" id="Flowchart: Process 90" o:spid="_x0000_s1060" type="#_x0000_t109" style="position:absolute;left:0;text-align:left;margin-left:153.75pt;margin-top:484.1pt;width:171pt;height:48.25pt;z-index:251753472;visibility:visible;mso-wrap-style:square;mso-width-percent:0;mso-wrap-distance-left:9pt;mso-wrap-distance-top:0;mso-wrap-distance-right:9pt;mso-wrap-distance-bottom:0;mso-position-horizontal:absolute;mso-position-horizontal-relative:text;mso-position-vertical:absolute;mso-position-vertical-relative:text;mso-width-percent:0;mso-width-relative:margin;v-text-anchor:middle" o:gfxdata="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" fillcolor="#4472c4 [3204]" strokecolor="#1f3763 [1604]" strokeweight="1pt">
+              <v:shape w14:anchorId="01E8A2EE" id="Flowchart: Process 90" o:spid="_x0000_s1061" type="#_x0000_t109" style="position:absolute;left:0;text-align:left;margin-left:153.75pt;margin-top:484.1pt;width:171pt;height:48.25pt;z-index:251753472;visibility:visible;mso-wrap-style:square;mso-width-percent:0;mso-wrap-distance-left:9pt;mso-wrap-distance-top:0;mso-wrap-distance-right:9pt;mso-wrap-distance-bottom:0;mso-position-horizontal:absolute;mso-position-horizontal-relative:text;mso-position-vertical:absolute;mso-position-vertical-relative:text;mso-width-percent:0;mso-width-relative:margin;v-text-anchor:middle" o:gfxdata="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" fillcolor="#4472c4 [3204]" strokecolor="#1f3763 [1604]" strokeweight="1pt">
                 <v:textbox>
                   <w:txbxContent>
                     <w:p>
@@ -13058,7 +13568,7 @@
           </mc:Choice>
           <mc:Fallback>
             <w:pict>
-              <v:shape w14:anchorId="43BDE37F" id="Flowchart: Decision 89" o:spid="_x0000_s1061" type="#_x0000_t110" style="position:absolute;left:0;text-align:left;margin-left:165.9pt;margin-top:336.35pt;width:149.1pt;height:125.25pt;z-index:251751424;visibility:visible;mso-wrap-style:square;mso-width-percent:0;mso-height-percent:0;mso-wrap-distance-left:9pt;mso-wrap-distance-top:0;mso-wrap-distance-right:9pt;mso-wrap-distance-bottom:0;mso-position-horizontal:absolute;mso-position-horizontal-relative:text;mso-position-vertical:absolute;mso-position-vertical-relative:text;mso-width-percent:0;mso-height-percent:0;mso-width-relative:margin;mso-height-relative:margin;v-text-anchor:middle" o:gfxdata="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" fillcolor="#4472c4 [3204]" strokecolor="#1f3763 [1604]" strokeweight="1pt">
+              <v:shape w14:anchorId="43BDE37F" id="Flowchart: Decision 89" o:spid="_x0000_s1062" type="#_x0000_t110" style="position:absolute;left:0;text-align:left;margin-left:165.9pt;margin-top:336.35pt;width:149.1pt;height:125.25pt;z-index:251751424;visibility:visible;mso-wrap-style:square;mso-width-percent:0;mso-height-percent:0;mso-wrap-distance-left:9pt;mso-wrap-distance-top:0;mso-wrap-distance-right:9pt;mso-wrap-distance-bottom:0;mso-position-horizontal:absolute;mso-position-horizontal-relative:text;mso-position-vertical:absolute;mso-position-vertical-relative:text;mso-width-percent:0;mso-height-percent:0;mso-width-relative:margin;mso-height-relative:margin;v-text-anchor:middle" o:gfxdata="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" fillcolor="#4472c4 [3204]" strokecolor="#1f3763 [1604]" strokeweight="1pt">
                 <v:textbox>
                   <w:txbxContent>
                     <w:p>
@@ -13074,17 +13584,8 @@
                           <w:sz w:val="36"/>
                           <w:szCs w:val="36"/>
                         </w:rPr>
-                        <w:t>ai&gt;</w:t>
+                        <w:t xml:space="preserve">ai&gt;Max </w:t>
                       </w:r>
-                      <w:proofErr w:type="gramStart"/>
-                      <w:r>
-                        <w:rPr>
-                          <w:sz w:val="36"/>
-                          <w:szCs w:val="36"/>
-                        </w:rPr>
-                        <w:t xml:space="preserve">Max </w:t>
-                      </w:r>
-                      <w:proofErr w:type="gramEnd"/>
                     </w:p>
                   </w:txbxContent>
                 </v:textbox>
@@ -13203,7 +13704,7 @@
           </mc:Choice>
           <mc:Fallback>
             <w:pict>
-              <v:shape id="Flowchart: Decision 87" o:spid="_x0000_s1062" type="#_x0000_t110" style="position:absolute;left:0;text-align:left;margin-left:165.75pt;margin-top:204.35pt;width:149.25pt;height:111pt;z-index:251747328;visibility:visible;mso-wrap-style:square;mso-width-percent:0;mso-height-percent:0;mso-wrap-distance-left:9pt;mso-wrap-distance-top:0;mso-wrap-distance-right:9pt;mso-wrap-distance-bottom:0;mso-position-horizontal:absolute;mso-position-horizontal-relative:text;mso-position-vertical:absolute;mso-position-vertical-relative:text;mso-width-percent:0;mso-height-percent:0;mso-width-relative:margin;mso-height-relative:margin;v-text-anchor:middle" o:gfxdata="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" fillcolor="#4472c4 [3204]" strokecolor="#1f3763 [1604]" strokeweight="1pt">
+              <v:shape id="Flowchart: Decision 87" o:spid="_x0000_s1063" type="#_x0000_t110" style="position:absolute;left:0;text-align:left;margin-left:165.75pt;margin-top:204.35pt;width:149.25pt;height:111pt;z-index:251747328;visibility:visible;mso-wrap-style:square;mso-width-percent:0;mso-height-percent:0;mso-wrap-distance-left:9pt;mso-wrap-distance-top:0;mso-wrap-distance-right:9pt;mso-wrap-distance-bottom:0;mso-position-horizontal:absolute;mso-position-horizontal-relative:text;mso-position-vertical:absolute;mso-position-vertical-relative:text;mso-width-percent:0;mso-height-percent:0;mso-width-relative:margin;mso-height-relative:margin;v-text-anchor:middle" o:gfxdata="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" fillcolor="#4472c4 [3204]" strokecolor="#1f3763 [1604]" strokeweight="1pt">
                 <v:textbox>
                   <w:txbxContent>
                     <w:p>
@@ -13352,7 +13853,7 @@
           </mc:Choice>
           <mc:Fallback>
             <w:pict>
-              <v:shape id="Flowchart: Process 86" o:spid="_x0000_s1063" type="#_x0000_t109" style="position:absolute;left:0;text-align:left;margin-left:156pt;margin-top:122.6pt;width:171pt;height:48.25pt;z-index:251746304;visibility:visible;mso-wrap-style:square;mso-width-percent:0;mso-wrap-distance-left:9pt;mso-wrap-distance-top:0;mso-wrap-distance-right:9pt;mso-wrap-distance-bottom:0;mso-position-horizontal:absolute;mso-position-horizontal-relative:text;mso-position-vertical:absolute;mso-position-vertical-relative:text;mso-width-percent:0;mso-width-relative:margin;v-text-anchor:middle" o:gfxdata="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" fillcolor="#4472c4 [3204]" strokecolor="#1f3763 [1604]" strokeweight="1pt">
+              <v:shape id="Flowchart: Process 86" o:spid="_x0000_s1064" type="#_x0000_t109" style="position:absolute;left:0;text-align:left;margin-left:156pt;margin-top:122.6pt;width:171pt;height:48.25pt;z-index:251746304;visibility:visible;mso-wrap-style:square;mso-width-percent:0;mso-wrap-distance-left:9pt;mso-wrap-distance-top:0;mso-wrap-distance-right:9pt;mso-wrap-distance-bottom:0;mso-position-horizontal:absolute;mso-position-horizontal-relative:text;mso-position-vertical:absolute;mso-position-vertical-relative:text;mso-width-percent:0;mso-width-relative:margin;v-text-anchor:middle" o:gfxdata="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" fillcolor="#4472c4 [3204]" strokecolor="#1f3763 [1604]" strokeweight="1pt">
                 <v:textbox>
                   <w:txbxContent>
                     <w:p>
@@ -13553,7 +14054,7 @@
           </mc:Choice>
           <mc:Fallback>
             <w:pict>
-              <v:shape id="Parallelogram 85" o:spid="_x0000_s1064" type="#_x0000_t7" style="position:absolute;left:0;text-align:left;margin-left:149.25pt;margin-top:24.35pt;width:187.2pt;height:1in;z-index:251745280;visibility:visible;mso-wrap-style:square;mso-width-percent:0;mso-height-percent:0;mso-wrap-distance-left:9pt;mso-wrap-distance-top:0;mso-wrap-distance-right:9pt;mso-wrap-distance-bottom:0;mso-position-horizontal:absolute;mso-position-horizontal-relative:text;mso-position-vertical:absolute;mso-position-vertical-relative:text;mso-width-percent:0;mso-height-percent:0;mso-width-relative:margin;mso-height-relative:margin;v-text-anchor:middle" o:gfxdata="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" adj="2077" fillcolor="#4472c4 [3204]" strokecolor="#1f3763 [1604]" strokeweight="1pt">
+              <v:shape id="Parallelogram 85" o:spid="_x0000_s1065" type="#_x0000_t7" style="position:absolute;left:0;text-align:left;margin-left:149.25pt;margin-top:24.35pt;width:187.2pt;height:1in;z-index:251745280;visibility:visible;mso-wrap-style:square;mso-width-percent:0;mso-height-percent:0;mso-wrap-distance-left:9pt;mso-wrap-distance-top:0;mso-wrap-distance-right:9pt;mso-wrap-distance-bottom:0;mso-position-horizontal:absolute;mso-position-horizontal-relative:text;mso-position-vertical:absolute;mso-position-vertical-relative:text;mso-width-percent:0;mso-height-percent:0;mso-width-relative:margin;mso-height-relative:margin;v-text-anchor:middle" o:gfxdata="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" adj="2077" fillcolor="#4472c4 [3204]" strokecolor="#1f3763 [1604]" strokeweight="1pt">
                 <v:textbox>
                   <w:txbxContent>
                     <w:p>
@@ -15079,7 +15580,7 @@
           </mc:Choice>
           <mc:Fallback>
             <w:pict>
-              <v:oval id="Oval 106" o:spid="_x0000_s1065" style="position:absolute;margin-left:80.25pt;margin-top:2.25pt;width:106.5pt;height:59.25pt;z-index:251770880;visibility:visible;mso-wrap-style:square;mso-width-percent:0;mso-height-percent:0;mso-wrap-distance-left:9pt;mso-wrap-distance-top:0;mso-wrap-distance-right:9pt;mso-wrap-distance-bottom:0;mso-position-horizontal:absolute;mso-position-horizontal-relative:text;mso-position-vertical:absolute;mso-position-vertical-relative:text;mso-width-percent:0;mso-height-percent:0;mso-width-relative:margin;mso-height-relative:margin;v-text-anchor:middle" o:gfxdata="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" fillcolor="#4472c4 [3204]" strokecolor="#1f3763 [1604]" strokeweight="1pt">
+              <v:oval id="Oval 106" o:spid="_x0000_s1066" style="position:absolute;margin-left:80.25pt;margin-top:2.25pt;width:106.5pt;height:59.25pt;z-index:251770880;visibility:visible;mso-wrap-style:square;mso-width-percent:0;mso-height-percent:0;mso-wrap-distance-left:9pt;mso-wrap-distance-top:0;mso-wrap-distance-right:9pt;mso-wrap-distance-bottom:0;mso-position-horizontal:absolute;mso-position-horizontal-relative:text;mso-position-vertical:absolute;mso-position-vertical-relative:text;mso-width-percent:0;mso-height-percent:0;mso-width-relative:margin;mso-height-relative:margin;v-text-anchor:middle" o:gfxdata="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" fillcolor="#4472c4 [3204]" strokecolor="#1f3763 [1604]" strokeweight="1pt">
                 <v:stroke joinstyle="miter"/>
                 <v:textbox>
                   <w:txbxContent>
@@ -15876,7 +16377,7 @@
           </mc:Choice>
           <mc:Fallback>
             <w:pict>
-              <v:oval w14:anchorId="0FA52A74" id="Oval 133" o:spid="_x0000_s1066" style="position:absolute;margin-left:55.3pt;margin-top:584.05pt;width:106.5pt;height:59.25pt;z-index:251799552;visibility:visible;mso-wrap-style:square;mso-width-percent:0;mso-height-percent:0;mso-wrap-distance-left:9pt;mso-wrap-distance-top:0;mso-wrap-distance-right:9pt;mso-wrap-distance-bottom:0;mso-position-horizontal:right;mso-position-horizontal-relative:page;mso-position-vertical:absolute;mso-position-vertical-relative:text;mso-width-percent:0;mso-height-percent:0;mso-width-relative:margin;mso-height-relative:margin;v-text-anchor:middle" o:gfxdata="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" fillcolor="#4472c4 [3204]" strokecolor="#1f3763 [1604]" strokeweight="1pt">
+              <v:oval w14:anchorId="0FA52A74" id="Oval 133" o:spid="_x0000_s1067" style="position:absolute;margin-left:55.3pt;margin-top:584.05pt;width:106.5pt;height:59.25pt;z-index:251799552;visibility:visible;mso-wrap-style:square;mso-width-percent:0;mso-height-percent:0;mso-wrap-distance-left:9pt;mso-wrap-distance-top:0;mso-wrap-distance-right:9pt;mso-wrap-distance-bottom:0;mso-position-horizontal:right;mso-position-horizontal-relative:page;mso-position-vertical:absolute;mso-position-vertical-relative:text;mso-width-percent:0;mso-height-percent:0;mso-width-relative:margin;mso-height-relative:margin;v-text-anchor:middle" o:gfxdata="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" fillcolor="#4472c4 [3204]" strokecolor="#1f3763 [1604]" strokeweight="1pt">
                 <v:stroke joinstyle="miter"/>
                 <v:textbox>
                   <w:txbxContent>
@@ -16363,7 +16864,7 @@
           </mc:Choice>
           <mc:Fallback>
             <w:pict>
-              <v:shape w14:anchorId="2632228D" id="Parallelogram 126" o:spid="_x0000_s1067" type="#_x0000_t7" style="position:absolute;margin-left:232.5pt;margin-top:593.8pt;width:186.75pt;height:50.25pt;z-index:251791360;visibility:visible;mso-wrap-style:square;mso-width-percent:0;mso-height-percent:0;mso-wrap-distance-left:9pt;mso-wrap-distance-top:0;mso-wrap-distance-right:9pt;mso-wrap-distance-bottom:0;mso-position-horizontal:absolute;mso-position-horizontal-relative:text;mso-position-vertical:absolute;mso-position-vertical-relative:text;mso-width-percent:0;mso-height-percent:0;mso-width-relative:margin;mso-height-relative:margin;v-text-anchor:middle" o:gfxdata="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" adj="1453" fillcolor="#4472c4 [3204]" strokecolor="#1f3763 [1604]" strokeweight="1pt">
+              <v:shape w14:anchorId="2632228D" id="Parallelogram 126" o:spid="_x0000_s1068" type="#_x0000_t7" style="position:absolute;margin-left:232.5pt;margin-top:593.8pt;width:186.75pt;height:50.25pt;z-index:251791360;visibility:visible;mso-wrap-style:square;mso-width-percent:0;mso-height-percent:0;mso-wrap-distance-left:9pt;mso-wrap-distance-top:0;mso-wrap-distance-right:9pt;mso-wrap-distance-bottom:0;mso-position-horizontal:absolute;mso-position-horizontal-relative:text;mso-position-vertical:absolute;mso-position-vertical-relative:text;mso-width-percent:0;mso-height-percent:0;mso-width-relative:margin;mso-height-relative:margin;v-text-anchor:middle" o:gfxdata="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" adj="1453" fillcolor="#4472c4 [3204]" strokecolor="#1f3763 [1604]" strokeweight="1pt">
                 <v:textbox>
                   <w:txbxContent>
                     <w:p>
@@ -16521,7 +17022,7 @@
           </mc:Choice>
           <mc:Fallback>
             <w:pict>
-              <v:shape w14:anchorId="04505AD4" id="Parallelogram 125" o:spid="_x0000_s1068" type="#_x0000_t7" style="position:absolute;margin-left:234pt;margin-top:479.05pt;width:186.75pt;height:50.25pt;z-index:251789312;visibility:visible;mso-wrap-style:square;mso-width-percent:0;mso-height-percent:0;mso-wrap-distance-left:9pt;mso-wrap-distance-top:0;mso-wrap-distance-right:9pt;mso-wrap-distance-bottom:0;mso-position-horizontal:absolute;mso-position-horizontal-relative:text;mso-position-vertical:absolute;mso-position-vertical-relative:text;mso-width-percent:0;mso-height-percent:0;mso-width-relative:margin;mso-height-relative:margin;v-text-anchor:middle" o:gfxdata="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" adj="1453" fillcolor="#4472c4 [3204]" strokecolor="#1f3763 [1604]" strokeweight="1pt">
+              <v:shape w14:anchorId="04505AD4" id="Parallelogram 125" o:spid="_x0000_s1069" type="#_x0000_t7" style="position:absolute;margin-left:234pt;margin-top:479.05pt;width:186.75pt;height:50.25pt;z-index:251789312;visibility:visible;mso-wrap-style:square;mso-width-percent:0;mso-height-percent:0;mso-wrap-distance-left:9pt;mso-wrap-distance-top:0;mso-wrap-distance-right:9pt;mso-wrap-distance-bottom:0;mso-position-horizontal:absolute;mso-position-horizontal-relative:text;mso-position-vertical:absolute;mso-position-vertical-relative:text;mso-width-percent:0;mso-height-percent:0;mso-width-relative:margin;mso-height-relative:margin;v-text-anchor:middle" o:gfxdata="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" adj="1453" fillcolor="#4472c4 [3204]" strokecolor="#1f3763 [1604]" strokeweight="1pt">
                 <v:textbox>
                   <w:txbxContent>
                     <w:p>
@@ -16679,7 +17180,7 @@
           </mc:Choice>
           <mc:Fallback>
             <w:pict>
-              <v:shape w14:anchorId="080505A8" id="Parallelogram 124" o:spid="_x0000_s1069" type="#_x0000_t7" style="position:absolute;margin-left:234.75pt;margin-top:361.3pt;width:186.75pt;height:50.25pt;z-index:251787264;visibility:visible;mso-wrap-style:square;mso-width-percent:0;mso-height-percent:0;mso-wrap-distance-left:9pt;mso-wrap-distance-top:0;mso-wrap-distance-right:9pt;mso-wrap-distance-bottom:0;mso-position-horizontal:absolute;mso-position-horizontal-relative:text;mso-position-vertical:absolute;mso-position-vertical-relative:text;mso-width-percent:0;mso-height-percent:0;mso-width-relative:margin;mso-height-relative:margin;v-text-anchor:middle" o:gfxdata="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" adj="1453" fillcolor="#4472c4 [3204]" strokecolor="#1f3763 [1604]" strokeweight="1pt">
+              <v:shape w14:anchorId="080505A8" id="Parallelogram 124" o:spid="_x0000_s1070" type="#_x0000_t7" style="position:absolute;margin-left:234.75pt;margin-top:361.3pt;width:186.75pt;height:50.25pt;z-index:251787264;visibility:visible;mso-wrap-style:square;mso-width-percent:0;mso-height-percent:0;mso-wrap-distance-left:9pt;mso-wrap-distance-top:0;mso-wrap-distance-right:9pt;mso-wrap-distance-bottom:0;mso-position-horizontal:absolute;mso-position-horizontal-relative:text;mso-position-vertical:absolute;mso-position-vertical-relative:text;mso-width-percent:0;mso-height-percent:0;mso-width-relative:margin;mso-height-relative:margin;v-text-anchor:middle" o:gfxdata="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" adj="1453" fillcolor="#4472c4 [3204]" strokecolor="#1f3763 [1604]" strokeweight="1pt">
                 <v:textbox>
                   <w:txbxContent>
                     <w:p>
@@ -16837,7 +17338,7 @@
           </mc:Choice>
           <mc:Fallback>
             <w:pict>
-              <v:shape w14:anchorId="43F354AA" id="Parallelogram 123" o:spid="_x0000_s1070" type="#_x0000_t7" style="position:absolute;margin-left:240pt;margin-top:247.3pt;width:186.75pt;height:50.25pt;z-index:251785216;visibility:visible;mso-wrap-style:square;mso-width-percent:0;mso-height-percent:0;mso-wrap-distance-left:9pt;mso-wrap-distance-top:0;mso-wrap-distance-right:9pt;mso-wrap-distance-bottom:0;mso-position-horizontal:absolute;mso-position-horizontal-relative:text;mso-position-vertical:absolute;mso-position-vertical-relative:text;mso-width-percent:0;mso-height-percent:0;mso-width-relative:margin;mso-height-relative:margin;v-text-anchor:middle" o:gfxdata="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" adj="1453" fillcolor="#4472c4 [3204]" strokecolor="#1f3763 [1604]" strokeweight="1pt">
+              <v:shape w14:anchorId="43F354AA" id="Parallelogram 123" o:spid="_x0000_s1071" type="#_x0000_t7" style="position:absolute;margin-left:240pt;margin-top:247.3pt;width:186.75pt;height:50.25pt;z-index:251785216;visibility:visible;mso-wrap-style:square;mso-width-percent:0;mso-height-percent:0;mso-wrap-distance-left:9pt;mso-wrap-distance-top:0;mso-wrap-distance-right:9pt;mso-wrap-distance-bottom:0;mso-position-horizontal:absolute;mso-position-horizontal-relative:text;mso-position-vertical:absolute;mso-position-vertical-relative:text;mso-width-percent:0;mso-height-percent:0;mso-width-relative:margin;mso-height-relative:margin;v-text-anchor:middle" o:gfxdata="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" adj="1453" fillcolor="#4472c4 [3204]" strokecolor="#1f3763 [1604]" strokeweight="1pt">
                 <v:textbox>
                   <w:txbxContent>
                     <w:p>
@@ -16995,7 +17496,7 @@
           </mc:Choice>
           <mc:Fallback>
             <w:pict>
-              <v:shape w14:anchorId="1D894551" id="Parallelogram 122" o:spid="_x0000_s1071" type="#_x0000_t7" style="position:absolute;margin-left:247.5pt;margin-top:131.8pt;width:186.75pt;height:50.25pt;z-index:251783168;visibility:visible;mso-wrap-style:square;mso-width-percent:0;mso-height-percent:0;mso-wrap-distance-left:9pt;mso-wrap-distance-top:0;mso-wrap-distance-right:9pt;mso-wrap-distance-bottom:0;mso-position-horizontal:absolute;mso-position-horizontal-relative:text;mso-position-vertical:absolute;mso-position-vertical-relative:text;mso-width-percent:0;mso-height-percent:0;mso-width-relative:margin;mso-height-relative:margin;v-text-anchor:middle" o:gfxdata="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" adj="1453" fillcolor="#4472c4 [3204]" strokecolor="#1f3763 [1604]" strokeweight="1pt">
+              <v:shape w14:anchorId="1D894551" id="Parallelogram 122" o:spid="_x0000_s1072" type="#_x0000_t7" style="position:absolute;margin-left:247.5pt;margin-top:131.8pt;width:186.75pt;height:50.25pt;z-index:251783168;visibility:visible;mso-wrap-style:square;mso-width-percent:0;mso-height-percent:0;mso-wrap-distance-left:9pt;mso-wrap-distance-top:0;mso-wrap-distance-right:9pt;mso-wrap-distance-bottom:0;mso-position-horizontal:absolute;mso-position-horizontal-relative:text;mso-position-vertical:absolute;mso-position-vertical-relative:text;mso-width-percent:0;mso-height-percent:0;mso-width-relative:margin;mso-height-relative:margin;v-text-anchor:middle" o:gfxdata="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" adj="1453" fillcolor="#4472c4 [3204]" strokecolor="#1f3763 [1604]" strokeweight="1pt">
                 <v:textbox>
                   <w:txbxContent>
                     <w:p>
@@ -17120,15 +17621,7 @@
                                 <w:sz w:val="36"/>
                                 <w:szCs w:val="36"/>
                               </w:rPr>
-                              <w:t>&gt;=</w:t>
-                            </w:r>
-                            <w:r>
-                              <w:rPr>
-                                <w:b/>
-                                <w:sz w:val="36"/>
-                                <w:szCs w:val="36"/>
-                              </w:rPr>
-                              <w:t>35</w:t>
+                              <w:t>&gt;=35</w:t>
                             </w:r>
                           </w:p>
                           <w:p>
@@ -17163,11 +17656,7 @@
           </mc:Choice>
           <mc:Fallback>
             <w:pict>
-              <v:shapetype w14:anchorId="55716F9E" id="_x0000_t110" coordsize="21600,21600" o:spt="110" path="m10800,l,10800,10800,21600,21600,10800xe">
-                <v:stroke joinstyle="miter"/>
-                <v:path gradientshapeok="t" o:connecttype="rect" textboxrect="5400,5400,16200,16200"/>
-              </v:shapetype>
-              <v:shape id="Flowchart: Decision 118" o:spid="_x0000_s1072" type="#_x0000_t110" style="position:absolute;margin-left:36pt;margin-top:451.3pt;width:187.2pt;height:100.8pt;z-index:251779072;visibility:visible;mso-wrap-style:square;mso-width-percent:0;mso-height-percent:0;mso-wrap-distance-left:9pt;mso-wrap-distance-top:0;mso-wrap-distance-right:9pt;mso-wrap-distance-bottom:0;mso-position-horizontal:absolute;mso-position-horizontal-relative:margin;mso-position-vertical:absolute;mso-position-vertical-relative:text;mso-width-percent:0;mso-height-percent:0;mso-width-relative:margin;mso-height-relative:margin;v-text-anchor:middle" o:gfxdata="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" fillcolor="#4472c4 [3204]" strokecolor="#1f3763 [1604]" strokeweight="1pt">
+              <v:shape w14:anchorId="55716F9E" id="Flowchart: Decision 118" o:spid="_x0000_s1073" type="#_x0000_t110" style="position:absolute;margin-left:36pt;margin-top:451.3pt;width:187.2pt;height:100.8pt;z-index:251779072;visibility:visible;mso-wrap-style:square;mso-width-percent:0;mso-height-percent:0;mso-wrap-distance-left:9pt;mso-wrap-distance-top:0;mso-wrap-distance-right:9pt;mso-wrap-distance-bottom:0;mso-position-horizontal:absolute;mso-position-horizontal-relative:margin;mso-position-vertical:absolute;mso-position-vertical-relative:text;mso-width-percent:0;mso-height-percent:0;mso-width-relative:margin;mso-height-relative:margin;v-text-anchor:middle" o:gfxdata="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" fillcolor="#4472c4 [3204]" strokecolor="#1f3763 [1604]" strokeweight="1pt">
                 <v:textbox>
                   <w:txbxContent>
                     <w:p>
@@ -17195,15 +17684,7 @@
                           <w:sz w:val="36"/>
                           <w:szCs w:val="36"/>
                         </w:rPr>
-                        <w:t>&gt;=</w:t>
-                      </w:r>
-                      <w:r>
-                        <w:rPr>
-                          <w:b/>
-                          <w:sz w:val="36"/>
-                          <w:szCs w:val="36"/>
-                        </w:rPr>
-                        <w:t>35</w:t>
+                        <w:t>&gt;=35</w:t>
                       </w:r>
                     </w:p>
                     <w:p>
@@ -17303,15 +17784,7 @@
                                 <w:sz w:val="36"/>
                                 <w:szCs w:val="36"/>
                               </w:rPr>
-                              <w:t>&gt;=</w:t>
-                            </w:r>
-                            <w:r>
-                              <w:rPr>
-                                <w:b/>
-                                <w:sz w:val="36"/>
-                                <w:szCs w:val="36"/>
-                              </w:rPr>
-                              <w:t>45</w:t>
+                              <w:t>&gt;=45</w:t>
                             </w:r>
                           </w:p>
                           <w:p>
@@ -17346,7 +17819,7 @@
           </mc:Choice>
           <mc:Fallback>
             <w:pict>
-              <v:shape w14:anchorId="55D2D3D4" id="Flowchart: Decision 117" o:spid="_x0000_s1073" type="#_x0000_t110" style="position:absolute;margin-left:37.5pt;margin-top:335.05pt;width:187.2pt;height:100.8pt;z-index:251777024;visibility:visible;mso-wrap-style:square;mso-width-percent:0;mso-height-percent:0;mso-wrap-distance-left:9pt;mso-wrap-distance-top:0;mso-wrap-distance-right:9pt;mso-wrap-distance-bottom:0;mso-position-horizontal:absolute;mso-position-horizontal-relative:margin;mso-position-vertical:absolute;mso-position-vertical-relative:text;mso-width-percent:0;mso-height-percent:0;mso-width-relative:margin;mso-height-relative:margin;v-text-anchor:middle" o:gfxdata="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" fillcolor="#4472c4 [3204]" strokecolor="#1f3763 [1604]" strokeweight="1pt">
+              <v:shape w14:anchorId="55D2D3D4" id="Flowchart: Decision 117" o:spid="_x0000_s1074" type="#_x0000_t110" style="position:absolute;margin-left:37.5pt;margin-top:335.05pt;width:187.2pt;height:100.8pt;z-index:251777024;visibility:visible;mso-wrap-style:square;mso-width-percent:0;mso-height-percent:0;mso-wrap-distance-left:9pt;mso-wrap-distance-top:0;mso-wrap-distance-right:9pt;mso-wrap-distance-bottom:0;mso-position-horizontal:absolute;mso-position-horizontal-relative:margin;mso-position-vertical:absolute;mso-position-vertical-relative:text;mso-width-percent:0;mso-height-percent:0;mso-width-relative:margin;mso-height-relative:margin;v-text-anchor:middle" o:gfxdata="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" fillcolor="#4472c4 [3204]" strokecolor="#1f3763 [1604]" strokeweight="1pt">
                 <v:textbox>
                   <w:txbxContent>
                     <w:p>
@@ -17374,15 +17847,7 @@
                           <w:sz w:val="36"/>
                           <w:szCs w:val="36"/>
                         </w:rPr>
-                        <w:t>&gt;=</w:t>
-                      </w:r>
-                      <w:r>
-                        <w:rPr>
-                          <w:b/>
-                          <w:sz w:val="36"/>
-                          <w:szCs w:val="36"/>
-                        </w:rPr>
-                        <w:t>45</w:t>
+                        <w:t>&gt;=45</w:t>
                       </w:r>
                     </w:p>
                     <w:p>
@@ -17482,15 +17947,7 @@
                                 <w:sz w:val="36"/>
                                 <w:szCs w:val="36"/>
                               </w:rPr>
-                              <w:t>&gt;=</w:t>
-                            </w:r>
-                            <w:r>
-                              <w:rPr>
-                                <w:b/>
-                                <w:sz w:val="36"/>
-                                <w:szCs w:val="36"/>
-                              </w:rPr>
-                              <w:t>60</w:t>
+                              <w:t>&gt;=60</w:t>
                             </w:r>
                           </w:p>
                           <w:p>
@@ -17525,7 +17982,7 @@
           </mc:Choice>
           <mc:Fallback>
             <w:pict>
-              <v:shape w14:anchorId="70C30293" id="Flowchart: Decision 116" o:spid="_x0000_s1074" type="#_x0000_t110" style="position:absolute;margin-left:38.25pt;margin-top:218.8pt;width:187.2pt;height:100.8pt;z-index:251774976;visibility:visible;mso-wrap-style:square;mso-width-percent:0;mso-height-percent:0;mso-wrap-distance-left:9pt;mso-wrap-distance-top:0;mso-wrap-distance-right:9pt;mso-wrap-distance-bottom:0;mso-position-horizontal:absolute;mso-position-horizontal-relative:margin;mso-position-vertical:absolute;mso-position-vertical-relative:text;mso-width-percent:0;mso-height-percent:0;mso-width-relative:margin;mso-height-relative:margin;v-text-anchor:middle" o:gfxdata="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" fillcolor="#4472c4 [3204]" strokecolor="#1f3763 [1604]" strokeweight="1pt">
+              <v:shape w14:anchorId="70C30293" id="Flowchart: Decision 116" o:spid="_x0000_s1075" type="#_x0000_t110" style="position:absolute;margin-left:38.25pt;margin-top:218.8pt;width:187.2pt;height:100.8pt;z-index:251774976;visibility:visible;mso-wrap-style:square;mso-width-percent:0;mso-height-percent:0;mso-wrap-distance-left:9pt;mso-wrap-distance-top:0;mso-wrap-distance-right:9pt;mso-wrap-distance-bottom:0;mso-position-horizontal:absolute;mso-position-horizontal-relative:margin;mso-position-vertical:absolute;mso-position-vertical-relative:text;mso-width-percent:0;mso-height-percent:0;mso-width-relative:margin;mso-height-relative:margin;v-text-anchor:middle" o:gfxdata="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" fillcolor="#4472c4 [3204]" strokecolor="#1f3763 [1604]" strokeweight="1pt">
                 <v:textbox>
                   <w:txbxContent>
                     <w:p>
@@ -17553,15 +18010,7 @@
                           <w:sz w:val="36"/>
                           <w:szCs w:val="36"/>
                         </w:rPr>
-                        <w:t>&gt;=</w:t>
-                      </w:r>
-                      <w:r>
-                        <w:rPr>
-                          <w:b/>
-                          <w:sz w:val="36"/>
-                          <w:szCs w:val="36"/>
-                        </w:rPr>
-                        <w:t>60</w:t>
+                        <w:t>&gt;=60</w:t>
                       </w:r>
                     </w:p>
                     <w:p>
@@ -18293,8 +18742,6 @@
           <w:szCs w:val="36"/>
         </w:rPr>
       </w:pPr>
-      <w:bookmarkStart w:id="0" w:name="_GoBack"/>
-      <w:bookmarkEnd w:id="0"/>
       <w:r>
         <w:rPr>
           <w:b/>
@@ -19585,7 +20032,7 @@
 </file>
 
 <file path=customXml/itemProps1.xml><?xml version="1.0" encoding="utf-8"?>
-<ds:datastoreItem xmlns:ds="http://schemas.openxmlformats.org/officeDocument/2006/customXml" ds:itemID="{DF070F22-2BDB-4E87-B4E9-37DB39EBCD20}">
+<ds:datastoreItem xmlns:ds="http://schemas.openxmlformats.org/officeDocument/2006/customXml" ds:itemID="{5E3D4A4A-580B-44CF-8E93-D79DF03BCD26}">
   <ds:schemaRefs>
     <ds:schemaRef ds:uri="http://schemas.openxmlformats.org/officeDocument/2006/bibliography"/>
   </ds:schemaRefs>

</xml_diff>